<commit_message>
deliverable 1 doc updated
</commit_message>
<xml_diff>
--- a/HMS/Deliverables/HMS_Deleverable_02102022.docx
+++ b/HMS/Deliverables/HMS_Deleverable_02102022.docx
@@ -38,6 +38,26 @@
         </w:rPr>
         <w:t>GROUP DETAILS:</w:t>
       </w:r>
+    </w:p>
+    <w:p>
+      <w:pPr>
+        <w:pStyle w:val="ListParagraph"/>
+        <w:numPr>
+          <w:ilvl w:val="0"/>
+          <w:numId w:val="15"/>
+        </w:numPr>
+        <w:tabs>
+          <w:tab w:val="left" w:pos="1692"/>
+        </w:tabs>
+        <w:spacing w:before="194"/>
+        <w:rPr>
+          <w:rFonts w:ascii="Trebuchet MS" w:hAnsi="Trebuchet MS"/>
+          <w:b/>
+          <w:color w:val="3D3D3D"/>
+          <w:w w:val="95"/>
+          <w:sz w:val="24"/>
+        </w:rPr>
+      </w:pPr>
     </w:p>
     <w:p>
       <w:pPr>
@@ -172,21 +192,12 @@
         </w:rPr>
         <w:tab/>
       </w:r>
-      <w:proofErr w:type="spellStart"/>
       <w:r>
         <w:rPr>
           <w:color w:val="3D3D3D"/>
           <w:sz w:val="24"/>
         </w:rPr>
-        <w:t>Unt</w:t>
-      </w:r>
-      <w:proofErr w:type="spellEnd"/>
-      <w:r>
-        <w:rPr>
-          <w:color w:val="3D3D3D"/>
-          <w:sz w:val="24"/>
-        </w:rPr>
-        <w:t xml:space="preserve"> Ignitors</w:t>
+        <w:t>Unt Ignitors</w:t>
       </w:r>
     </w:p>
     <w:p>
@@ -239,13 +250,12 @@
     </w:p>
     <w:tbl>
       <w:tblPr>
-        <w:tblW w:w="9845" w:type="dxa"/>
-        <w:tblInd w:w="-5" w:type="dxa"/>
+        <w:tblW w:w="6331" w:type="dxa"/>
+        <w:tblInd w:w="1608" w:type="dxa"/>
         <w:tblLook w:val="0420" w:firstRow="1" w:lastRow="0" w:firstColumn="0" w:lastColumn="0" w:noHBand="0" w:noVBand="1"/>
       </w:tblPr>
       <w:tblGrid>
         <w:gridCol w:w="4496"/>
-        <w:gridCol w:w="3514"/>
         <w:gridCol w:w="1835"/>
       </w:tblGrid>
       <w:tr>
@@ -296,48 +306,6 @@
         </w:tc>
         <w:tc>
           <w:tcPr>
-            <w:tcW w:w="3514" w:type="dxa"/>
-            <w:tcBorders>
-              <w:top w:val="single" w:sz="4" w:space="0" w:color="auto"/>
-              <w:left w:val="nil"/>
-              <w:bottom w:val="single" w:sz="4" w:space="0" w:color="auto"/>
-              <w:right w:val="single" w:sz="4" w:space="0" w:color="auto"/>
-            </w:tcBorders>
-            <w:shd w:val="clear" w:color="auto" w:fill="auto"/>
-            <w:noWrap/>
-            <w:vAlign w:val="center"/>
-            <w:hideMark/>
-          </w:tcPr>
-          <w:p>
-            <w:pPr>
-              <w:widowControl/>
-              <w:autoSpaceDE/>
-              <w:autoSpaceDN/>
-              <w:jc w:val="center"/>
-              <w:rPr>
-                <w:rFonts w:ascii="Calibri" w:eastAsia="Times New Roman" w:hAnsi="Calibri" w:cs="Calibri"/>
-                <w:b/>
-                <w:bCs/>
-                <w:color w:val="000000"/>
-                <w:sz w:val="24"/>
-                <w:szCs w:val="24"/>
-              </w:rPr>
-            </w:pPr>
-            <w:r>
-              <w:rPr>
-                <w:rFonts w:ascii="Calibri" w:eastAsia="Times New Roman" w:hAnsi="Calibri" w:cs="Calibri"/>
-                <w:b/>
-                <w:bCs/>
-                <w:color w:val="000000"/>
-                <w:sz w:val="24"/>
-                <w:szCs w:val="24"/>
-              </w:rPr>
-              <w:t>Contribution</w:t>
-            </w:r>
-          </w:p>
-        </w:tc>
-        <w:tc>
-          <w:tcPr>
             <w:tcW w:w="1835" w:type="dxa"/>
             <w:tcBorders>
               <w:top w:val="single" w:sz="4" w:space="0" w:color="auto"/>
@@ -415,40 +383,6 @@
         </w:tc>
         <w:tc>
           <w:tcPr>
-            <w:tcW w:w="3514" w:type="dxa"/>
-            <w:tcBorders>
-              <w:top w:val="nil"/>
-              <w:left w:val="nil"/>
-              <w:bottom w:val="single" w:sz="4" w:space="0" w:color="auto"/>
-              <w:right w:val="single" w:sz="4" w:space="0" w:color="auto"/>
-            </w:tcBorders>
-            <w:shd w:val="clear" w:color="auto" w:fill="auto"/>
-            <w:noWrap/>
-            <w:vAlign w:val="center"/>
-            <w:hideMark/>
-          </w:tcPr>
-          <w:p>
-            <w:pPr>
-              <w:widowControl/>
-              <w:autoSpaceDE/>
-              <w:autoSpaceDN/>
-              <w:jc w:val="center"/>
-              <w:rPr>
-                <w:sz w:val="24"/>
-                <w:szCs w:val="24"/>
-              </w:rPr>
-            </w:pPr>
-            <w:r>
-              <w:rPr>
-                <w:sz w:val="24"/>
-                <w:szCs w:val="24"/>
-              </w:rPr>
-              <w:t>         Backend Developer, Database</w:t>
-            </w:r>
-          </w:p>
-        </w:tc>
-        <w:tc>
-          <w:tcPr>
             <w:tcW w:w="1835" w:type="dxa"/>
             <w:tcBorders>
               <w:top w:val="nil"/>
@@ -518,40 +452,6 @@
         </w:tc>
         <w:tc>
           <w:tcPr>
-            <w:tcW w:w="3514" w:type="dxa"/>
-            <w:tcBorders>
-              <w:top w:val="nil"/>
-              <w:left w:val="nil"/>
-              <w:bottom w:val="single" w:sz="4" w:space="0" w:color="auto"/>
-              <w:right w:val="single" w:sz="4" w:space="0" w:color="auto"/>
-            </w:tcBorders>
-            <w:shd w:val="clear" w:color="auto" w:fill="auto"/>
-            <w:noWrap/>
-            <w:vAlign w:val="center"/>
-            <w:hideMark/>
-          </w:tcPr>
-          <w:p>
-            <w:pPr>
-              <w:widowControl/>
-              <w:autoSpaceDE/>
-              <w:autoSpaceDN/>
-              <w:jc w:val="center"/>
-              <w:rPr>
-                <w:sz w:val="24"/>
-                <w:szCs w:val="24"/>
-              </w:rPr>
-            </w:pPr>
-            <w:r>
-              <w:rPr>
-                <w:sz w:val="24"/>
-                <w:szCs w:val="24"/>
-              </w:rPr>
-              <w:t>          UI Developer, Documentation</w:t>
-            </w:r>
-          </w:p>
-        </w:tc>
-        <w:tc>
-          <w:tcPr>
             <w:tcW w:w="1835" w:type="dxa"/>
             <w:tcBorders>
               <w:top w:val="nil"/>
@@ -621,40 +521,6 @@
         </w:tc>
         <w:tc>
           <w:tcPr>
-            <w:tcW w:w="3514" w:type="dxa"/>
-            <w:tcBorders>
-              <w:top w:val="nil"/>
-              <w:left w:val="nil"/>
-              <w:bottom w:val="single" w:sz="4" w:space="0" w:color="auto"/>
-              <w:right w:val="single" w:sz="4" w:space="0" w:color="auto"/>
-            </w:tcBorders>
-            <w:shd w:val="clear" w:color="auto" w:fill="auto"/>
-            <w:noWrap/>
-            <w:vAlign w:val="center"/>
-            <w:hideMark/>
-          </w:tcPr>
-          <w:p>
-            <w:pPr>
-              <w:widowControl/>
-              <w:autoSpaceDE/>
-              <w:autoSpaceDN/>
-              <w:jc w:val="center"/>
-              <w:rPr>
-                <w:sz w:val="24"/>
-                <w:szCs w:val="24"/>
-              </w:rPr>
-            </w:pPr>
-            <w:r>
-              <w:rPr>
-                <w:sz w:val="24"/>
-                <w:szCs w:val="24"/>
-              </w:rPr>
-              <w:t>UI Developer, Database</w:t>
-            </w:r>
-          </w:p>
-        </w:tc>
-        <w:tc>
-          <w:tcPr>
             <w:tcW w:w="1835" w:type="dxa"/>
             <w:tcBorders>
               <w:top w:val="nil"/>
@@ -724,40 +590,6 @@
         </w:tc>
         <w:tc>
           <w:tcPr>
-            <w:tcW w:w="3514" w:type="dxa"/>
-            <w:tcBorders>
-              <w:top w:val="nil"/>
-              <w:left w:val="nil"/>
-              <w:bottom w:val="single" w:sz="4" w:space="0" w:color="auto"/>
-              <w:right w:val="single" w:sz="4" w:space="0" w:color="auto"/>
-            </w:tcBorders>
-            <w:shd w:val="clear" w:color="auto" w:fill="auto"/>
-            <w:noWrap/>
-            <w:vAlign w:val="center"/>
-            <w:hideMark/>
-          </w:tcPr>
-          <w:p>
-            <w:pPr>
-              <w:widowControl/>
-              <w:autoSpaceDE/>
-              <w:autoSpaceDN/>
-              <w:jc w:val="center"/>
-              <w:rPr>
-                <w:sz w:val="24"/>
-                <w:szCs w:val="24"/>
-              </w:rPr>
-            </w:pPr>
-            <w:r>
-              <w:rPr>
-                <w:sz w:val="24"/>
-                <w:szCs w:val="24"/>
-              </w:rPr>
-              <w:t>UI Developer, Database</w:t>
-            </w:r>
-          </w:p>
-        </w:tc>
-        <w:tc>
-          <w:tcPr>
             <w:tcW w:w="1835" w:type="dxa"/>
             <w:tcBorders>
               <w:top w:val="nil"/>
@@ -827,40 +659,6 @@
         </w:tc>
         <w:tc>
           <w:tcPr>
-            <w:tcW w:w="3514" w:type="dxa"/>
-            <w:tcBorders>
-              <w:top w:val="nil"/>
-              <w:left w:val="nil"/>
-              <w:bottom w:val="single" w:sz="4" w:space="0" w:color="auto"/>
-              <w:right w:val="single" w:sz="4" w:space="0" w:color="auto"/>
-            </w:tcBorders>
-            <w:shd w:val="clear" w:color="auto" w:fill="auto"/>
-            <w:noWrap/>
-            <w:vAlign w:val="center"/>
-            <w:hideMark/>
-          </w:tcPr>
-          <w:p>
-            <w:pPr>
-              <w:widowControl/>
-              <w:autoSpaceDE/>
-              <w:autoSpaceDN/>
-              <w:jc w:val="center"/>
-              <w:rPr>
-                <w:sz w:val="24"/>
-                <w:szCs w:val="24"/>
-              </w:rPr>
-            </w:pPr>
-            <w:r>
-              <w:rPr>
-                <w:sz w:val="24"/>
-                <w:szCs w:val="24"/>
-              </w:rPr>
-              <w:t>                       Backend Developer, Documentation</w:t>
-            </w:r>
-          </w:p>
-        </w:tc>
-        <w:tc>
-          <w:tcPr>
             <w:tcW w:w="1835" w:type="dxa"/>
             <w:tcBorders>
               <w:top w:val="nil"/>
@@ -930,40 +728,6 @@
         </w:tc>
         <w:tc>
           <w:tcPr>
-            <w:tcW w:w="3514" w:type="dxa"/>
-            <w:tcBorders>
-              <w:top w:val="nil"/>
-              <w:left w:val="nil"/>
-              <w:bottom w:val="single" w:sz="4" w:space="0" w:color="auto"/>
-              <w:right w:val="single" w:sz="4" w:space="0" w:color="auto"/>
-            </w:tcBorders>
-            <w:shd w:val="clear" w:color="auto" w:fill="auto"/>
-            <w:noWrap/>
-            <w:vAlign w:val="center"/>
-            <w:hideMark/>
-          </w:tcPr>
-          <w:p>
-            <w:pPr>
-              <w:widowControl/>
-              <w:autoSpaceDE/>
-              <w:autoSpaceDN/>
-              <w:jc w:val="center"/>
-              <w:rPr>
-                <w:sz w:val="24"/>
-                <w:szCs w:val="24"/>
-              </w:rPr>
-            </w:pPr>
-            <w:r>
-              <w:rPr>
-                <w:sz w:val="24"/>
-                <w:szCs w:val="24"/>
-              </w:rPr>
-              <w:t>UI Developer, Database</w:t>
-            </w:r>
-          </w:p>
-        </w:tc>
-        <w:tc>
-          <w:tcPr>
             <w:tcW w:w="1835" w:type="dxa"/>
             <w:tcBorders>
               <w:top w:val="nil"/>
@@ -1033,40 +797,6 @@
         </w:tc>
         <w:tc>
           <w:tcPr>
-            <w:tcW w:w="3514" w:type="dxa"/>
-            <w:tcBorders>
-              <w:top w:val="nil"/>
-              <w:left w:val="nil"/>
-              <w:bottom w:val="single" w:sz="4" w:space="0" w:color="auto"/>
-              <w:right w:val="single" w:sz="4" w:space="0" w:color="auto"/>
-            </w:tcBorders>
-            <w:shd w:val="clear" w:color="auto" w:fill="auto"/>
-            <w:noWrap/>
-            <w:vAlign w:val="center"/>
-            <w:hideMark/>
-          </w:tcPr>
-          <w:p>
-            <w:pPr>
-              <w:widowControl/>
-              <w:autoSpaceDE/>
-              <w:autoSpaceDN/>
-              <w:jc w:val="center"/>
-              <w:rPr>
-                <w:sz w:val="24"/>
-                <w:szCs w:val="24"/>
-              </w:rPr>
-            </w:pPr>
-            <w:r>
-              <w:rPr>
-                <w:sz w:val="24"/>
-                <w:szCs w:val="24"/>
-              </w:rPr>
-              <w:t>UI Developer, Database</w:t>
-            </w:r>
-          </w:p>
-        </w:tc>
-        <w:tc>
-          <w:tcPr>
             <w:tcW w:w="1835" w:type="dxa"/>
             <w:tcBorders>
               <w:top w:val="nil"/>
@@ -1136,40 +866,6 @@
         </w:tc>
         <w:tc>
           <w:tcPr>
-            <w:tcW w:w="3514" w:type="dxa"/>
-            <w:tcBorders>
-              <w:top w:val="nil"/>
-              <w:left w:val="nil"/>
-              <w:bottom w:val="single" w:sz="4" w:space="0" w:color="auto"/>
-              <w:right w:val="single" w:sz="4" w:space="0" w:color="auto"/>
-            </w:tcBorders>
-            <w:shd w:val="clear" w:color="auto" w:fill="auto"/>
-            <w:noWrap/>
-            <w:vAlign w:val="center"/>
-            <w:hideMark/>
-          </w:tcPr>
-          <w:p>
-            <w:pPr>
-              <w:widowControl/>
-              <w:autoSpaceDE/>
-              <w:autoSpaceDN/>
-              <w:jc w:val="center"/>
-              <w:rPr>
-                <w:sz w:val="24"/>
-                <w:szCs w:val="24"/>
-              </w:rPr>
-            </w:pPr>
-            <w:r>
-              <w:rPr>
-                <w:sz w:val="24"/>
-                <w:szCs w:val="24"/>
-              </w:rPr>
-              <w:t>                   Backend Developer, UI Developer</w:t>
-            </w:r>
-          </w:p>
-        </w:tc>
-        <w:tc>
-          <w:tcPr>
             <w:tcW w:w="1835" w:type="dxa"/>
             <w:tcBorders>
               <w:top w:val="nil"/>
@@ -1202,30 +898,145 @@
     </w:tbl>
     <w:p>
       <w:pPr>
-        <w:pStyle w:val="BodyText"/>
-        <w:rPr>
-          <w:rFonts w:ascii="Trebuchet MS"/>
-          <w:b/>
-          <w:sz w:val="28"/>
-        </w:rPr>
-      </w:pPr>
-    </w:p>
-    <w:p>
-      <w:pPr>
         <w:spacing w:before="215"/>
-        <w:ind w:left="100"/>
         <w:rPr>
           <w:rFonts w:ascii="Trebuchet MS"/>
           <w:b/>
           <w:sz w:val="24"/>
         </w:rPr>
       </w:pPr>
-      <w:r>
+    </w:p>
+    <w:p>
+      <w:pPr>
+        <w:spacing w:before="215"/>
         <w:rPr>
           <w:rFonts w:ascii="Trebuchet MS"/>
           <w:b/>
           <w:sz w:val="24"/>
         </w:rPr>
+      </w:pPr>
+    </w:p>
+    <w:p>
+      <w:pPr>
+        <w:spacing w:before="215"/>
+        <w:rPr>
+          <w:rFonts w:ascii="Trebuchet MS"/>
+          <w:b/>
+          <w:sz w:val="24"/>
+        </w:rPr>
+      </w:pPr>
+    </w:p>
+    <w:p>
+      <w:pPr>
+        <w:spacing w:before="215"/>
+        <w:rPr>
+          <w:rFonts w:ascii="Trebuchet MS"/>
+          <w:b/>
+          <w:sz w:val="24"/>
+        </w:rPr>
+      </w:pPr>
+    </w:p>
+    <w:p>
+      <w:pPr>
+        <w:spacing w:before="215"/>
+        <w:rPr>
+          <w:rFonts w:ascii="Trebuchet MS"/>
+          <w:b/>
+          <w:sz w:val="24"/>
+        </w:rPr>
+      </w:pPr>
+    </w:p>
+    <w:p>
+      <w:pPr>
+        <w:spacing w:before="215"/>
+        <w:rPr>
+          <w:rFonts w:ascii="Trebuchet MS"/>
+          <w:b/>
+          <w:sz w:val="24"/>
+        </w:rPr>
+      </w:pPr>
+    </w:p>
+    <w:p>
+      <w:pPr>
+        <w:spacing w:before="215"/>
+        <w:rPr>
+          <w:rFonts w:ascii="Trebuchet MS"/>
+          <w:b/>
+          <w:sz w:val="24"/>
+        </w:rPr>
+      </w:pPr>
+    </w:p>
+    <w:p>
+      <w:pPr>
+        <w:spacing w:before="215"/>
+        <w:rPr>
+          <w:rFonts w:ascii="Trebuchet MS"/>
+          <w:b/>
+          <w:sz w:val="24"/>
+        </w:rPr>
+      </w:pPr>
+    </w:p>
+    <w:p>
+      <w:pPr>
+        <w:spacing w:before="215"/>
+        <w:rPr>
+          <w:rFonts w:ascii="Trebuchet MS"/>
+          <w:b/>
+          <w:sz w:val="24"/>
+        </w:rPr>
+      </w:pPr>
+    </w:p>
+    <w:p>
+      <w:pPr>
+        <w:spacing w:before="215"/>
+        <w:rPr>
+          <w:rFonts w:ascii="Trebuchet MS"/>
+          <w:b/>
+          <w:sz w:val="24"/>
+        </w:rPr>
+      </w:pPr>
+    </w:p>
+    <w:p>
+      <w:pPr>
+        <w:spacing w:before="215"/>
+        <w:rPr>
+          <w:rFonts w:ascii="Trebuchet MS"/>
+          <w:b/>
+          <w:sz w:val="24"/>
+        </w:rPr>
+      </w:pPr>
+    </w:p>
+    <w:p>
+      <w:pPr>
+        <w:spacing w:before="215"/>
+        <w:rPr>
+          <w:rFonts w:ascii="Trebuchet MS"/>
+          <w:b/>
+          <w:sz w:val="24"/>
+        </w:rPr>
+      </w:pPr>
+    </w:p>
+    <w:p>
+      <w:pPr>
+        <w:pStyle w:val="ListParagraph"/>
+        <w:numPr>
+          <w:ilvl w:val="0"/>
+          <w:numId w:val="15"/>
+        </w:numPr>
+        <w:spacing w:before="215"/>
+        <w:rPr>
+          <w:rFonts w:ascii="Trebuchet MS"/>
+          <w:b/>
+          <w:sz w:val="24"/>
+        </w:rPr>
+      </w:pPr>
+      <w:r>
+        <w:rPr>
+          <w:rFonts w:ascii="Trebuchet MS"/>
+          <w:b/>
+          <w:sz w:val="24"/>
+        </w:rPr>
+        <w:lastRenderedPageBreak/>
         <w:t>PROJECT DESCRIPTION:</w:t>
       </w:r>
     </w:p>
@@ -1246,7 +1057,56 @@
         <w:spacing w:before="11"/>
       </w:pPr>
       <w:r>
-        <w:t>We aim to create Hospital Management System that contains elements such as:</w:t>
+        <w:t>We aim to create Hospital Management System that contains</w:t>
+      </w:r>
+      <w:r>
+        <w:t xml:space="preserve"> </w:t>
+      </w:r>
+      <w:r>
+        <w:t xml:space="preserve">several modules that includes </w:t>
+      </w:r>
+      <w:r>
+        <w:rPr>
+          <w:b/>
+          <w:bCs/>
+        </w:rPr>
+        <w:t>appointment</w:t>
+      </w:r>
+      <w:r>
+        <w:t xml:space="preserve"> module, </w:t>
+      </w:r>
+      <w:r>
+        <w:rPr>
+          <w:b/>
+          <w:bCs/>
+        </w:rPr>
+        <w:t>treatment</w:t>
+      </w:r>
+      <w:r>
+        <w:t xml:space="preserve"> module, </w:t>
+      </w:r>
+      <w:r>
+        <w:rPr>
+          <w:b/>
+          <w:bCs/>
+        </w:rPr>
+        <w:t>administration</w:t>
+      </w:r>
+      <w:r>
+        <w:t xml:space="preserve"> module</w:t>
+      </w:r>
+      <w:r>
+        <w:t xml:space="preserve"> and the </w:t>
+      </w:r>
+      <w:r>
+        <w:rPr>
+          <w:b/>
+          <w:bCs/>
+        </w:rPr>
+        <w:t>registration</w:t>
+      </w:r>
+      <w:r>
+        <w:t xml:space="preserve"> module. </w:t>
       </w:r>
     </w:p>
     <w:p>
@@ -1254,274 +1114,160 @@
         <w:pStyle w:val="BodyText"/>
         <w:spacing w:before="11"/>
       </w:pPr>
-      <w:r>
-        <w:t xml:space="preserve">The Hospital Management System's key components are hospitals, patients, doctors, nurses, </w:t>
-      </w:r>
     </w:p>
     <w:p>
       <w:pPr>
         <w:pStyle w:val="BodyText"/>
+        <w:numPr>
+          <w:ilvl w:val="0"/>
+          <w:numId w:val="16"/>
+        </w:numPr>
         <w:spacing w:before="11"/>
       </w:pPr>
       <w:r>
-        <w:t>appointments, and medicines.</w:t>
+        <w:t>The</w:t>
+      </w:r>
+      <w:r>
+        <w:t xml:space="preserve"> </w:t>
+      </w:r>
+      <w:r>
+        <w:t xml:space="preserve">proposed </w:t>
+      </w:r>
+      <w:r>
+        <w:t>application will be used by the four types of users (</w:t>
+      </w:r>
+      <w:r>
+        <w:t xml:space="preserve">i.e., </w:t>
+      </w:r>
+      <w:r>
+        <w:t>Admin, Doctors, Patients, Nurse)</w:t>
+      </w:r>
+      <w:r>
+        <w:t>.</w:t>
       </w:r>
     </w:p>
     <w:p>
       <w:pPr>
         <w:pStyle w:val="BodyText"/>
+        <w:numPr>
+          <w:ilvl w:val="0"/>
+          <w:numId w:val="16"/>
+        </w:numPr>
         <w:spacing w:before="11"/>
       </w:pPr>
       <w:r>
-        <w:t xml:space="preserve">The Hospital Management has secured </w:t>
-      </w:r>
-      <w:r>
-        <w:t>all</w:t>
-      </w:r>
-      <w:r>
-        <w:t xml:space="preserve"> this data into a database by different means such as:</w:t>
+        <w:t xml:space="preserve">Admin </w:t>
+      </w:r>
+      <w:r>
+        <w:t>user</w:t>
+      </w:r>
+      <w:r>
+        <w:t xml:space="preserve"> which is the root user</w:t>
+      </w:r>
+      <w:r>
+        <w:t xml:space="preserve"> has</w:t>
+      </w:r>
+      <w:r>
+        <w:t xml:space="preserve"> the access to perform different kind of operations that includes</w:t>
+      </w:r>
+      <w:r>
+        <w:t xml:space="preserve"> </w:t>
+      </w:r>
+      <w:r>
+        <w:t xml:space="preserve"> managing master data of doctors, patients, and other medical workers.</w:t>
       </w:r>
     </w:p>
     <w:p>
       <w:pPr>
         <w:pStyle w:val="BodyText"/>
+        <w:numPr>
+          <w:ilvl w:val="0"/>
+          <w:numId w:val="16"/>
+        </w:numPr>
         <w:spacing w:before="11"/>
       </w:pPr>
+      <w:r>
+        <w:t xml:space="preserve">Admin can also </w:t>
+      </w:r>
+      <w:r>
+        <w:t>perform</w:t>
+      </w:r>
+      <w:r>
+        <w:t xml:space="preserve"> actions like </w:t>
+      </w:r>
+      <w:r>
+        <w:t xml:space="preserve">addition of doctors </w:t>
+      </w:r>
+      <w:r>
+        <w:t xml:space="preserve">along with </w:t>
+      </w:r>
+      <w:r>
+        <w:t>their specialization</w:t>
+      </w:r>
+      <w:r>
+        <w:t>s</w:t>
+      </w:r>
+      <w:r>
+        <w:t xml:space="preserve"> </w:t>
+      </w:r>
+      <w:r>
+        <w:t xml:space="preserve">, managing </w:t>
+      </w:r>
+      <w:r>
+        <w:t>branches which are newly constructed or existing branches and update the details about the room availability and medicine availability details</w:t>
+      </w:r>
+      <w:r>
+        <w:t>.</w:t>
+      </w:r>
     </w:p>
     <w:p>
       <w:pPr>
         <w:pStyle w:val="BodyText"/>
+        <w:numPr>
+          <w:ilvl w:val="0"/>
+          <w:numId w:val="16"/>
+        </w:numPr>
         <w:spacing w:before="11"/>
       </w:pPr>
       <w:r>
-        <w:t>1</w:t>
-      </w:r>
-      <w:r>
-        <w:t xml:space="preserve">) </w:t>
-      </w:r>
-      <w:r>
-        <w:t xml:space="preserve">Hospital Management system have several modules that includes </w:t>
-      </w:r>
-      <w:r>
-        <w:t>appointment module, treatment module, administration module</w:t>
-      </w:r>
-      <w:r>
-        <w:t xml:space="preserve"> and the registration module. </w:t>
+        <w:t>Other user like</w:t>
+      </w:r>
+      <w:r>
+        <w:t xml:space="preserve"> </w:t>
+      </w:r>
+      <w:r>
+        <w:t>doctor</w:t>
+      </w:r>
+      <w:r>
+        <w:t xml:space="preserve"> has the access to view the list of patients</w:t>
+      </w:r>
+      <w:r>
+        <w:t>,</w:t>
+      </w:r>
+      <w:r>
+        <w:t xml:space="preserve"> </w:t>
+      </w:r>
+      <w:r>
+        <w:t>manage appointments, provide second opinion on surgeries/operations.</w:t>
       </w:r>
     </w:p>
     <w:p>
       <w:pPr>
         <w:pStyle w:val="BodyText"/>
+        <w:numPr>
+          <w:ilvl w:val="0"/>
+          <w:numId w:val="16"/>
+        </w:numPr>
         <w:spacing w:before="11"/>
       </w:pPr>
       <w:r>
-        <w:t>2</w:t>
-      </w:r>
-      <w:r>
-        <w:t xml:space="preserve">) </w:t>
-      </w:r>
-      <w:r>
-        <w:t>The</w:t>
-      </w:r>
-      <w:r>
-        <w:t xml:space="preserve"> application will be used by the four types of users (</w:t>
-      </w:r>
-      <w:r>
-        <w:t>i.e.,</w:t>
-      </w:r>
-      <w:r>
-        <w:t xml:space="preserve"> Admin, Doctors, Patients, Nurse)</w:t>
-      </w:r>
-    </w:p>
-    <w:p>
-      <w:pPr>
-        <w:pStyle w:val="BodyText"/>
-        <w:spacing w:before="11"/>
-      </w:pPr>
-      <w:r>
-        <w:t>3</w:t>
-      </w:r>
-      <w:r>
-        <w:t xml:space="preserve">) </w:t>
-      </w:r>
-      <w:r>
-        <w:t>Admin</w:t>
-      </w:r>
-      <w:r>
-        <w:t xml:space="preserve"> </w:t>
-      </w:r>
-      <w:r>
-        <w:t>user has</w:t>
-      </w:r>
-      <w:r>
-        <w:t xml:space="preserve"> the access to perform different kind of operations that includes</w:t>
-      </w:r>
-      <w:r>
-        <w:t xml:space="preserve"> </w:t>
-      </w:r>
-      <w:r>
-        <w:t xml:space="preserve">addition of doctors and their specialization </w:t>
-      </w:r>
-      <w:r>
-        <w:t>and</w:t>
-      </w:r>
-      <w:r>
-        <w:t xml:space="preserve"> maintain </w:t>
-      </w:r>
-      <w:r>
-        <w:t>patients’</w:t>
-      </w:r>
-      <w:r>
-        <w:t xml:space="preserve"> </w:t>
-      </w:r>
-      <w:r>
-        <w:t xml:space="preserve">information </w:t>
-      </w:r>
-      <w:r>
-        <w:t>and overall staff info</w:t>
-      </w:r>
-      <w:r>
-        <w:t xml:space="preserve"> and it also </w:t>
-      </w:r>
-      <w:proofErr w:type="gramStart"/>
-      <w:r>
-        <w:t>has to</w:t>
-      </w:r>
-      <w:proofErr w:type="gramEnd"/>
-      <w:r>
-        <w:t xml:space="preserve"> </w:t>
-      </w:r>
-      <w:r>
-        <w:t xml:space="preserve">perform </w:t>
-      </w:r>
-      <w:r>
-        <w:t xml:space="preserve">other operations like </w:t>
-      </w:r>
-      <w:r>
-        <w:t>addition/</w:t>
-      </w:r>
-      <w:r>
-        <w:t>Edit/R</w:t>
-      </w:r>
-      <w:r>
-        <w:t xml:space="preserve">emove of branches which are newly constructed or existing branches </w:t>
-      </w:r>
-      <w:r>
-        <w:t>and</w:t>
-      </w:r>
-      <w:r>
-        <w:t xml:space="preserve"> update the details about the room </w:t>
-      </w:r>
-      <w:r>
-        <w:t>availability</w:t>
-      </w:r>
-      <w:r>
-        <w:t xml:space="preserve"> and </w:t>
-      </w:r>
-    </w:p>
-    <w:p>
-      <w:pPr>
-        <w:pStyle w:val="BodyText"/>
-        <w:spacing w:before="11"/>
-      </w:pPr>
-      <w:r>
-        <w:t xml:space="preserve">medicine </w:t>
-      </w:r>
-      <w:r>
-        <w:t>availability</w:t>
-      </w:r>
-      <w:r>
-        <w:t xml:space="preserve"> details</w:t>
-      </w:r>
-      <w:r>
-        <w:t>.</w:t>
-      </w:r>
-    </w:p>
-    <w:p>
-      <w:pPr>
-        <w:pStyle w:val="BodyText"/>
-        <w:spacing w:before="11"/>
-      </w:pPr>
-      <w:r>
-        <w:t>5</w:t>
-      </w:r>
-      <w:r>
-        <w:t xml:space="preserve">) </w:t>
-      </w:r>
-      <w:r>
-        <w:t>Doctor has the access to view the list of patients</w:t>
-      </w:r>
-      <w:r>
-        <w:t>,</w:t>
-      </w:r>
-      <w:r>
-        <w:t xml:space="preserve"> who has taken the appointment under </w:t>
-      </w:r>
-      <w:r>
-        <w:t>him,</w:t>
-      </w:r>
-      <w:r>
-        <w:t xml:space="preserve"> and he can also schedule an </w:t>
-      </w:r>
-      <w:r>
-        <w:t>appointment</w:t>
-      </w:r>
-      <w:r>
-        <w:t xml:space="preserve"> with the patient</w:t>
-      </w:r>
-    </w:p>
-    <w:p>
-      <w:pPr>
-        <w:pStyle w:val="BodyText"/>
-        <w:spacing w:before="11"/>
-      </w:pPr>
-      <w:r>
-        <w:t xml:space="preserve">regarding his </w:t>
-      </w:r>
-      <w:r>
-        <w:t>treatment</w:t>
-      </w:r>
-      <w:r>
-        <w:t xml:space="preserve"> or any kind of </w:t>
-      </w:r>
-      <w:r>
-        <w:t>surgeries. Doctors</w:t>
-      </w:r>
-      <w:r>
-        <w:t xml:space="preserve"> also have access to </w:t>
-      </w:r>
-      <w:r>
-        <w:t>suggest</w:t>
-      </w:r>
-      <w:r>
-        <w:t xml:space="preserve"> </w:t>
-      </w:r>
-      <w:proofErr w:type="gramStart"/>
-      <w:r>
-        <w:t>an</w:t>
-      </w:r>
-      <w:proofErr w:type="gramEnd"/>
-      <w:r>
-        <w:t xml:space="preserve"> diet plan </w:t>
-      </w:r>
-      <w:r>
-        <w:lastRenderedPageBreak/>
-        <w:t>to the patients</w:t>
-      </w:r>
-    </w:p>
-    <w:p>
-      <w:pPr>
-        <w:pStyle w:val="BodyText"/>
-        <w:spacing w:before="11"/>
-      </w:pPr>
-      <w:r>
-        <w:t>6</w:t>
-      </w:r>
-      <w:r>
-        <w:t>)</w:t>
-      </w:r>
-      <w:r>
-        <w:t xml:space="preserve"> Patients have access to see the remaining appointments pending to consult doctor,</w:t>
+        <w:t>Patients</w:t>
+      </w:r>
+      <w:r>
+        <w:t xml:space="preserve"> can schedule appointments with different specialists</w:t>
+      </w:r>
+      <w:r>
+        <w:t>. They can also add/update there personal health information.</w:t>
       </w:r>
     </w:p>
     <w:p>
@@ -1623,10 +1369,7 @@
       </w:pPr>
       <w:r>
         <w:lastRenderedPageBreak/>
-        <w:t>TECHNOLOGIES TO B</w:t>
-      </w:r>
-      <w:r>
-        <w:t>E USED TO DEVELOP THIS PROJECT:</w:t>
+        <w:t>TECHNOLOGIES TO BE USED TO DEVELOP THIS PROJECT:</w:t>
       </w:r>
     </w:p>
     <w:p>
@@ -1821,87 +1564,16 @@
     <w:p>
       <w:pPr>
         <w:pStyle w:val="Heading1"/>
+        <w:ind w:left="0"/>
         <w:rPr>
           <w:w w:val="95"/>
         </w:rPr>
       </w:pPr>
-      <w:r>
-        <w:rPr>
-          <w:w w:val="95"/>
-        </w:rPr>
-        <w:t>INITIAL PROJECT PLAN:</w:t>
-      </w:r>
     </w:p>
     <w:p>
       <w:pPr>
         <w:pStyle w:val="Heading1"/>
-        <w:rPr>
-          <w:w w:val="95"/>
-        </w:rPr>
-      </w:pPr>
-    </w:p>
-    <w:p>
-      <w:pPr>
-        <w:pStyle w:val="Heading1"/>
-      </w:pPr>
-    </w:p>
-    <w:p>
-      <w:pPr>
-        <w:pStyle w:val="BodyText"/>
-        <w:spacing w:before="6"/>
-        <w:rPr>
-          <w:rFonts w:ascii="Trebuchet MS"/>
-          <w:b/>
-          <w:sz w:val="23"/>
-        </w:rPr>
-      </w:pPr>
-      <w:r>
-        <w:rPr>
-          <w:noProof/>
-        </w:rPr>
-        <w:drawing>
-          <wp:inline distT="0" distB="0" distL="0" distR="0" wp14:anchorId="54E71112" wp14:editId="3F86D2EE">
-            <wp:extent cx="5200650" cy="3876675"/>
-            <wp:effectExtent l="0" t="0" r="0" b="9525"/>
-            <wp:docPr id="1" name="Picture 1" descr="Table&#10;&#10;Description automatically generated"/>
-            <wp:cNvGraphicFramePr>
-              <a:graphicFrameLocks xmlns:a="http://schemas.openxmlformats.org/drawingml/2006/main" noChangeAspect="1"/>
-            </wp:cNvGraphicFramePr>
-            <a:graphic xmlns:a="http://schemas.openxmlformats.org/drawingml/2006/main">
-              <a:graphicData uri="http://schemas.openxmlformats.org/drawingml/2006/picture">
-                <pic:pic xmlns:pic="http://schemas.openxmlformats.org/drawingml/2006/picture">
-                  <pic:nvPicPr>
-                    <pic:cNvPr id="1" name="Picture 1" descr="Table&#10;&#10;Description automatically generated"/>
-                    <pic:cNvPicPr/>
-                  </pic:nvPicPr>
-                  <pic:blipFill>
-                    <a:blip r:embed="rId6"/>
-                    <a:stretch>
-                      <a:fillRect/>
-                    </a:stretch>
-                  </pic:blipFill>
-                  <pic:spPr>
-                    <a:xfrm>
-                      <a:off x="0" y="0"/>
-                      <a:ext cx="5200650" cy="3876675"/>
-                    </a:xfrm>
-                    <a:prstGeom prst="rect">
-                      <a:avLst/>
-                    </a:prstGeom>
-                  </pic:spPr>
-                </pic:pic>
-              </a:graphicData>
-            </a:graphic>
-          </wp:inline>
-        </w:drawing>
-      </w:r>
-    </w:p>
-    <w:p>
-      <w:pPr>
-        <w:rPr>
-          <w:rFonts w:ascii="Trebuchet MS"/>
-          <w:sz w:val="23"/>
-        </w:rPr>
+        <w:ind w:left="0"/>
         <w:sectPr>
           <w:pgSz w:w="12240" w:h="15840"/>
           <w:pgMar w:top="1360" w:right="1320" w:bottom="280" w:left="1340" w:header="720" w:footer="720" w:gutter="0"/>
@@ -1911,105 +1583,6 @@
     </w:p>
     <w:p>
       <w:pPr>
-        <w:pStyle w:val="BodyText"/>
-        <w:rPr>
-          <w:rFonts w:ascii="Arial"/>
-          <w:sz w:val="7"/>
-        </w:rPr>
-      </w:pPr>
-      <w:r>
-        <w:rPr>
-          <w:noProof/>
-        </w:rPr>
-        <w:lastRenderedPageBreak/>
-        <mc:AlternateContent>
-          <mc:Choice Requires="wps">
-            <w:drawing>
-              <wp:anchor distT="0" distB="0" distL="114300" distR="114300" simplePos="0" relativeHeight="15737344" behindDoc="0" locked="0" layoutInCell="1" allowOverlap="1" wp14:anchorId="5B811284" wp14:editId="0D3A4B9E">
-                <wp:simplePos x="0" y="0"/>
-                <wp:positionH relativeFrom="page">
-                  <wp:posOffset>926465</wp:posOffset>
-                </wp:positionH>
-                <wp:positionV relativeFrom="page">
-                  <wp:posOffset>4332605</wp:posOffset>
-                </wp:positionV>
-                <wp:extent cx="6209030" cy="0"/>
-                <wp:effectExtent l="0" t="0" r="0" b="0"/>
-                <wp:wrapNone/>
-                <wp:docPr id="2" name="Line 2"/>
-                <wp:cNvGraphicFramePr>
-                  <a:graphicFrameLocks xmlns:a="http://schemas.openxmlformats.org/drawingml/2006/main"/>
-                </wp:cNvGraphicFramePr>
-                <a:graphic xmlns:a="http://schemas.openxmlformats.org/drawingml/2006/main">
-                  <a:graphicData uri="http://schemas.microsoft.com/office/word/2010/wordprocessingShape">
-                    <wps:wsp>
-                      <wps:cNvCnPr>
-                        <a:cxnSpLocks noChangeShapeType="1"/>
-                      </wps:cNvCnPr>
-                      <wps:spPr bwMode="auto">
-                        <a:xfrm>
-                          <a:off x="0" y="0"/>
-                          <a:ext cx="6209030" cy="0"/>
-                        </a:xfrm>
-                        <a:prstGeom prst="line">
-                          <a:avLst/>
-                        </a:prstGeom>
-                        <a:noFill/>
-                        <a:ln w="9144">
-                          <a:solidFill>
-                            <a:srgbClr val="2B5493"/>
-                          </a:solidFill>
-                          <a:prstDash val="solid"/>
-                          <a:round/>
-                          <a:headEnd/>
-                          <a:tailEnd/>
-                        </a:ln>
-                        <a:extLst>
-                          <a:ext uri="{909E8E84-426E-40DD-AFC4-6F175D3DCCD1}">
-                            <a14:hiddenFill xmlns:a14="http://schemas.microsoft.com/office/drawing/2010/main">
-                              <a:noFill/>
-                            </a14:hiddenFill>
-                          </a:ext>
-                        </a:extLst>
-                      </wps:spPr>
-                      <wps:bodyPr/>
-                    </wps:wsp>
-                  </a:graphicData>
-                </a:graphic>
-                <wp14:sizeRelH relativeFrom="page">
-                  <wp14:pctWidth>0</wp14:pctWidth>
-                </wp14:sizeRelH>
-                <wp14:sizeRelV relativeFrom="page">
-                  <wp14:pctHeight>0</wp14:pctHeight>
-                </wp14:sizeRelV>
-              </wp:anchor>
-            </w:drawing>
-          </mc:Choice>
-          <mc:Fallback>
-            <w:pict>
-              <v:line w14:anchorId="51DA6B2A" id="Line 2" o:spid="_x0000_s1026" style="position:absolute;z-index:15737344;visibility:visible;mso-wrap-style:square;mso-width-percent:0;mso-height-percent:0;mso-wrap-distance-left:9pt;mso-wrap-distance-top:0;mso-wrap-distance-right:9pt;mso-wrap-distance-bottom:0;mso-position-horizontal:absolute;mso-position-horizontal-relative:page;mso-position-vertical:absolute;mso-position-vertical-relative:page;mso-width-percent:0;mso-height-percent:0;mso-width-relative:page;mso-height-relative:page" from="72.95pt,341.15pt" to="561.85pt,341.15pt" o:gfxdata="UEsDBBQABgAIAAAAIQC2gziS/gAAAOEBAAATAAAAW0NvbnRlbnRfVHlwZXNdLnhtbJSRQU7DMBBF&#10;90jcwfIWJU67QAgl6YK0S0CoHGBkTxKLZGx5TGhvj5O2G0SRWNoz/78nu9wcxkFMGNg6quQqL6RA&#10;0s5Y6ir5vt9lD1JwBDIwOMJKHpHlpr69KfdHjyxSmriSfYz+USnWPY7AufNIadK6MEJMx9ApD/oD&#10;OlTrorhX2lFEilmcO2RdNtjC5xDF9pCuTyYBB5bi6bQ4syoJ3g9WQ0ymaiLzg5KdCXlKLjvcW893&#10;SUOqXwnz5DrgnHtJTxOsQfEKIT7DmDSUCaxw7Rqn8787ZsmRM9e2VmPeBN4uqYvTtW7jvijg9N/y&#10;JsXecLq0q+WD6m8AAAD//wMAUEsDBBQABgAIAAAAIQA4/SH/1gAAAJQBAAALAAAAX3JlbHMvLnJl&#10;bHOkkMFqwzAMhu+DvYPRfXGawxijTi+j0GvpHsDYimMaW0Yy2fr2M4PBMnrbUb/Q94l/f/hMi1qR&#10;JVI2sOt6UJgd+ZiDgffL8ekFlFSbvV0oo4EbChzGx4f9GRdb25HMsYhqlCwG5lrLq9biZkxWOiqY&#10;22YiTra2kYMu1l1tQD30/bPm3wwYN0x18gb45AdQl1tp5j/sFB2T0FQ7R0nTNEV3j6o9feQzro1i&#10;OWA14Fm+Q8a1a8+Bvu/d/dMb2JY5uiPbhG/ktn4cqGU/er3pcvwCAAD//wMAUEsDBBQABgAIAAAA&#10;IQCtB00YvwEAAGEDAAAOAAAAZHJzL2Uyb0RvYy54bWysU01v2zAMvQ/YfxB0X+ykWbEYcQosWXdp&#10;twDtfgAjybYwWRREJXb+fSXlo0V7G3YhRJF8enyklndjb9hBedJoaz6dlJwpK1Bq29b8z/P9l2+c&#10;UQArwaBVNT8q4nerz5+Wg6vUDDs0UnkWQSxVg6t5F4KrioJEp3qgCTplY7BB30OIrm8L6WGI6L0p&#10;ZmV5WwzopfMoFFG83ZyCfJXxm0aJ8LtpSAVmah65hWx9trtki9USqtaD67Q404B/YNGDtvHRK9QG&#10;ArC91x+gei08EjZhIrAvsGm0ULmH2M20fNfNUwdO5V6iOOSuMtH/gxW/Dmu79Ym6GO2Te0Dxl5jF&#10;dQe2VZnA89HFwU2TVMXgqLqWJIfc1rPd8Igy5sA+YFZhbHyfIGN/bMxiH69iqzEwES9vZ+WivIkz&#10;EZdYAdWl0HkKPxX2LB1qbrRNOkAFhwcKiQhUl5R0bfFeG5NnaSwbar6Yzue5gNBomYIpjXy7WxvP&#10;DhC3Yfb963xxk7uKkbdpCXkD1J3ycui0Jx73VuZXOgXyx/kcQJvTObIy9qxSEiZtIVU7lMetv6gX&#10;55jpn3cuLcpbP1e//ozVCwAAAP//AwBQSwMEFAAGAAgAAAAhAD1DDvLeAAAADAEAAA8AAABkcnMv&#10;ZG93bnJldi54bWxMj0FOwzAQRfdI3MEaJHbUSQolDXEqhFQ2IBVKD+DG0zjCHke2mwZOjyshwfLP&#10;PP15U68ma9iIPvSOBOSzDBhS61RPnYDdx/qmBBaiJCWNIxTwhQFWzeVFLSvlTvSO4zZ2LJVQqKQA&#10;HeNQcR5ajVaGmRuQ0u7gvJUxRd9x5eUplVvDiyxbcCt7She0HPBJY/u5PVoBL7n1B9WZcjRr9/qt&#10;nzd2eNsIcX01PT4AizjFPxjO+kkdmuS0d0dSgZmUb++WCRWwKIs5sDORF/N7YPvfEW9q/v+J5gcA&#10;AP//AwBQSwECLQAUAAYACAAAACEAtoM4kv4AAADhAQAAEwAAAAAAAAAAAAAAAAAAAAAAW0NvbnRl&#10;bnRfVHlwZXNdLnhtbFBLAQItABQABgAIAAAAIQA4/SH/1gAAAJQBAAALAAAAAAAAAAAAAAAAAC8B&#10;AABfcmVscy8ucmVsc1BLAQItABQABgAIAAAAIQCtB00YvwEAAGEDAAAOAAAAAAAAAAAAAAAAAC4C&#10;AABkcnMvZTJvRG9jLnhtbFBLAQItABQABgAIAAAAIQA9Qw7y3gAAAAwBAAAPAAAAAAAAAAAAAAAA&#10;ABkEAABkcnMvZG93bnJldi54bWxQSwUGAAAAAAQABADzAAAAJAUAAAAA&#10;" strokecolor="#2b5493" strokeweight=".72pt">
-                <w10:wrap anchorx="page" anchory="page"/>
-              </v:line>
-            </w:pict>
-          </mc:Fallback>
-        </mc:AlternateContent>
-      </w:r>
-    </w:p>
-    <w:p>
-      <w:pPr>
-        <w:rPr>
-          <w:rFonts w:ascii="Arial"/>
-          <w:sz w:val="7"/>
-        </w:rPr>
-        <w:sectPr>
-          <w:pgSz w:w="12240" w:h="15840"/>
-          <w:pgMar w:top="1500" w:right="1320" w:bottom="280" w:left="1340" w:header="720" w:footer="720" w:gutter="0"/>
-          <w:cols w:space="720"/>
-        </w:sectPr>
-      </w:pPr>
-    </w:p>
-    <w:p>
-      <w:pPr>
         <w:spacing w:before="82"/>
         <w:ind w:left="100"/>
         <w:rPr>
@@ -2025,6 +1598,14 @@
           <w:sz w:val="32"/>
         </w:rPr>
         <w:lastRenderedPageBreak/>
+        <w:t xml:space="preserve">5. </w:t>
+      </w:r>
+      <w:r>
+        <w:rPr>
+          <w:rFonts w:ascii="Trebuchet MS"/>
+          <w:b/>
+          <w:sz w:val="32"/>
+        </w:rPr>
         <w:t>MEETINGS MINUTES:</w:t>
       </w:r>
     </w:p>
@@ -2742,25 +2323,7 @@
         <w:rPr>
           <w:bCs/>
         </w:rPr>
-        <w:t>Based on the discussion we</w:t>
-      </w:r>
-      <w:r>
-        <w:rPr>
-          <w:bCs/>
-        </w:rPr>
-        <w:t xml:space="preserve"> </w:t>
-      </w:r>
-      <w:r>
-        <w:rPr>
-          <w:bCs/>
-        </w:rPr>
-        <w:t>choose</w:t>
-      </w:r>
-      <w:r>
-        <w:rPr>
-          <w:bCs/>
-        </w:rPr>
-        <w:t xml:space="preserve"> technologies/frameworks that everyone could deal and manage throughout the project schedule</w:t>
+        <w:t>Based on the discussion we choose technologies/frameworks that everyone could deal and manage throughout the project schedule</w:t>
       </w:r>
     </w:p>
     <w:p>
@@ -2891,15 +2454,7 @@
           <w:rFonts w:ascii="Times New Roman" w:hAnsi="Times New Roman" w:cs="Times New Roman"/>
           <w:szCs w:val="28"/>
         </w:rPr>
-        <w:t xml:space="preserve">HMS Kick-off </w:t>
-      </w:r>
-      <w:proofErr w:type="gramStart"/>
-      <w:r>
-        <w:rPr>
-          <w:rFonts w:ascii="Times New Roman" w:hAnsi="Times New Roman" w:cs="Times New Roman"/>
-          <w:szCs w:val="28"/>
-        </w:rPr>
-        <w:t>Meeting</w:t>
+        <w:t>HMS Kick-off Meeting</w:t>
       </w:r>
       <w:r>
         <w:rPr>
@@ -2907,16 +2462,7 @@
           <w:sz w:val="28"/>
           <w:szCs w:val="28"/>
         </w:rPr>
-        <w:t xml:space="preserve">  on</w:t>
-      </w:r>
-      <w:proofErr w:type="gramEnd"/>
-      <w:r>
-        <w:rPr>
-          <w:rFonts w:ascii="Times New Roman" w:hAnsi="Times New Roman" w:cs="Times New Roman"/>
-          <w:sz w:val="28"/>
-          <w:szCs w:val="28"/>
-        </w:rPr>
-        <w:t xml:space="preserve"> </w:t>
+        <w:t xml:space="preserve">  on </w:t>
       </w:r>
       <w:r>
         <w:rPr>
@@ -2959,14 +2505,7 @@
           <w:sz w:val="28"/>
           <w:szCs w:val="28"/>
         </w:rPr>
-        <w:t>A</w:t>
-      </w:r>
-      <w:r>
-        <w:rPr>
-          <w:sz w:val="28"/>
-          <w:szCs w:val="28"/>
-        </w:rPr>
-        <w:t>ttendees:</w:t>
+        <w:t>Attendees:</w:t>
       </w:r>
     </w:p>
     <w:p>
@@ -3817,16 +3356,8 @@
         <w:ind w:left="0"/>
       </w:pPr>
       <w:r>
-        <w:t xml:space="preserve">Session </w:t>
-      </w:r>
-      <w:proofErr w:type="gramStart"/>
-      <w:r>
-        <w:t xml:space="preserve">3 </w:t>
-      </w:r>
-      <w:r>
-        <w:t>:</w:t>
-      </w:r>
-      <w:proofErr w:type="gramEnd"/>
+        <w:t>Session 3 :</w:t>
+      </w:r>
       <w:r>
         <w:t xml:space="preserve"> </w:t>
       </w:r>
@@ -3834,13 +3365,7 @@
         <w:rPr>
           <w:sz w:val="22"/>
         </w:rPr>
-        <w:t>HMS Deliverables-1 Meeting</w:t>
-      </w:r>
-      <w:r>
-        <w:rPr>
-          <w:sz w:val="22"/>
-        </w:rPr>
-        <w:t xml:space="preserve"> on</w:t>
+        <w:t>HMS Deliverables-1 Meeting on</w:t>
       </w:r>
       <w:r>
         <w:t xml:space="preserve"> 2</w:t>
@@ -3852,10 +3377,7 @@
         <w:t>nd</w:t>
       </w:r>
       <w:r>
-        <w:t xml:space="preserve"> February </w:t>
-      </w:r>
-      <w:r>
-        <w:t xml:space="preserve"> 2022</w:t>
+        <w:t xml:space="preserve"> February  2022</w:t>
       </w:r>
     </w:p>
     <w:p>
@@ -4719,11 +4241,148 @@
         <w:spacing w:before="243"/>
         <w:ind w:left="0"/>
       </w:pPr>
-      <w:r>
-        <w:t>R</w:t>
-      </w:r>
-      <w:r>
-        <w:t>ISK MANAGEMENT:</w:t>
+    </w:p>
+    <w:p>
+      <w:pPr>
+        <w:pStyle w:val="Heading2"/>
+        <w:spacing w:before="243"/>
+        <w:ind w:left="0"/>
+      </w:pPr>
+      <w:r>
+        <w:t>6. Project Schedule/Gannt Chart</w:t>
+      </w:r>
+    </w:p>
+    <w:p>
+      <w:pPr>
+        <w:pStyle w:val="Heading2"/>
+        <w:spacing w:before="243"/>
+        <w:ind w:left="0"/>
+      </w:pPr>
+    </w:p>
+    <w:p>
+      <w:r>
+        <w:rPr>
+          <w:noProof/>
+        </w:rPr>
+        <w:drawing>
+          <wp:inline distT="0" distB="0" distL="0" distR="0" wp14:anchorId="0A7E65EC" wp14:editId="2E18BD44">
+            <wp:extent cx="5943600" cy="3616414"/>
+            <wp:effectExtent l="0" t="0" r="0" b="3175"/>
+            <wp:docPr id="6" name="Picture 6" descr="Table&#10;&#10;Description automatically generated"/>
+            <wp:cNvGraphicFramePr>
+              <a:graphicFrameLocks xmlns:a="http://schemas.openxmlformats.org/drawingml/2006/main" noChangeAspect="1"/>
+            </wp:cNvGraphicFramePr>
+            <a:graphic xmlns:a="http://schemas.openxmlformats.org/drawingml/2006/main">
+              <a:graphicData uri="http://schemas.openxmlformats.org/drawingml/2006/picture">
+                <pic:pic xmlns:pic="http://schemas.openxmlformats.org/drawingml/2006/picture">
+                  <pic:nvPicPr>
+                    <pic:cNvPr id="6" name="Picture 6" descr="Table&#10;&#10;Description automatically generated"/>
+                    <pic:cNvPicPr>
+                      <a:picLocks noChangeAspect="1" noChangeArrowheads="1"/>
+                    </pic:cNvPicPr>
+                  </pic:nvPicPr>
+                  <pic:blipFill>
+                    <a:blip r:embed="rId6">
+                      <a:extLst>
+                        <a:ext uri="{28A0092B-C50C-407E-A947-70E740481C1C}">
+                          <a14:useLocalDpi xmlns:a14="http://schemas.microsoft.com/office/drawing/2010/main" val="0"/>
+                        </a:ext>
+                      </a:extLst>
+                    </a:blip>
+                    <a:srcRect/>
+                    <a:stretch>
+                      <a:fillRect/>
+                    </a:stretch>
+                  </pic:blipFill>
+                  <pic:spPr bwMode="auto">
+                    <a:xfrm>
+                      <a:off x="0" y="0"/>
+                      <a:ext cx="5943600" cy="3616414"/>
+                    </a:xfrm>
+                    <a:prstGeom prst="rect">
+                      <a:avLst/>
+                    </a:prstGeom>
+                    <a:noFill/>
+                    <a:ln>
+                      <a:noFill/>
+                    </a:ln>
+                  </pic:spPr>
+                </pic:pic>
+              </a:graphicData>
+            </a:graphic>
+          </wp:inline>
+        </w:drawing>
+      </w:r>
+    </w:p>
+    <w:p/>
+    <w:p/>
+    <w:p>
+      <w:r>
+        <w:rPr>
+          <w:noProof/>
+        </w:rPr>
+        <w:drawing>
+          <wp:inline distT="0" distB="0" distL="0" distR="0" wp14:anchorId="0621ABD4" wp14:editId="54C99A7D">
+            <wp:extent cx="5943600" cy="2711225"/>
+            <wp:effectExtent l="0" t="0" r="0" b="0"/>
+            <wp:docPr id="7" name="Picture 7" descr="Chart, timeline&#10;&#10;Description automatically generated"/>
+            <wp:cNvGraphicFramePr>
+              <a:graphicFrameLocks xmlns:a="http://schemas.openxmlformats.org/drawingml/2006/main" noChangeAspect="1"/>
+            </wp:cNvGraphicFramePr>
+            <a:graphic xmlns:a="http://schemas.openxmlformats.org/drawingml/2006/main">
+              <a:graphicData uri="http://schemas.openxmlformats.org/drawingml/2006/picture">
+                <pic:pic xmlns:pic="http://schemas.openxmlformats.org/drawingml/2006/picture">
+                  <pic:nvPicPr>
+                    <pic:cNvPr id="7" name="Picture 7" descr="Chart, timeline&#10;&#10;Description automatically generated"/>
+                    <pic:cNvPicPr>
+                      <a:picLocks noChangeAspect="1" noChangeArrowheads="1"/>
+                    </pic:cNvPicPr>
+                  </pic:nvPicPr>
+                  <pic:blipFill>
+                    <a:blip r:embed="rId7">
+                      <a:extLst>
+                        <a:ext uri="{28A0092B-C50C-407E-A947-70E740481C1C}">
+                          <a14:useLocalDpi xmlns:a14="http://schemas.microsoft.com/office/drawing/2010/main" val="0"/>
+                        </a:ext>
+                      </a:extLst>
+                    </a:blip>
+                    <a:srcRect/>
+                    <a:stretch>
+                      <a:fillRect/>
+                    </a:stretch>
+                  </pic:blipFill>
+                  <pic:spPr bwMode="auto">
+                    <a:xfrm>
+                      <a:off x="0" y="0"/>
+                      <a:ext cx="5943600" cy="2711225"/>
+                    </a:xfrm>
+                    <a:prstGeom prst="rect">
+                      <a:avLst/>
+                    </a:prstGeom>
+                    <a:noFill/>
+                    <a:ln>
+                      <a:noFill/>
+                    </a:ln>
+                  </pic:spPr>
+                </pic:pic>
+              </a:graphicData>
+            </a:graphic>
+          </wp:inline>
+        </w:drawing>
+      </w:r>
+    </w:p>
+    <w:p>
+      <w:pPr>
+        <w:pStyle w:val="Heading2"/>
+        <w:spacing w:before="243"/>
+        <w:ind w:left="0"/>
+      </w:pPr>
+      <w:r>
+        <w:lastRenderedPageBreak/>
+        <w:t xml:space="preserve">7. </w:t>
+      </w:r>
+      <w:r>
+        <w:t>RISK MANAGEMENT:</w:t>
       </w:r>
     </w:p>
     <w:p>
@@ -5255,7 +4914,6 @@
         <w:contextualSpacing/>
       </w:pPr>
       <w:r>
-        <w:lastRenderedPageBreak/>
         <w:t>After fixing the bugs that occurred at the end of every phase, we will be re-evaluating them before starting a new phase.</w:t>
       </w:r>
     </w:p>
@@ -5303,13 +4961,24 @@
           <w:szCs w:val="24"/>
         </w:rPr>
       </w:pPr>
-      <w:r>
+    </w:p>
+    <w:p>
+      <w:pPr>
         <w:rPr>
           <w:b/>
           <w:bCs/>
           <w:sz w:val="24"/>
           <w:szCs w:val="24"/>
         </w:rPr>
+      </w:pPr>
+      <w:r>
+        <w:rPr>
+          <w:b/>
+          <w:bCs/>
+          <w:sz w:val="24"/>
+          <w:szCs w:val="24"/>
+        </w:rPr>
+        <w:lastRenderedPageBreak/>
         <w:t>Contingency plans for the risks:</w:t>
       </w:r>
     </w:p>
@@ -5429,6 +5098,9 @@
         <w:pStyle w:val="Heading2"/>
         <w:spacing w:before="247"/>
       </w:pPr>
+      <w:r>
+        <w:t xml:space="preserve">8. </w:t>
+      </w:r>
       <w:r>
         <w:t>TEAM MEMBER ROLES &amp; CONTRIBUTION:</w:t>
       </w:r>
@@ -5738,6 +5410,105 @@
           </w:tcPr>
           <w:p>
             <w:pPr>
+              <w:pStyle w:val="ListParagraph"/>
+              <w:numPr>
+                <w:ilvl w:val="0"/>
+                <w:numId w:val="18"/>
+              </w:numPr>
+              <w:suppressAutoHyphens/>
+              <w:autoSpaceDE/>
+              <w:autoSpaceDN/>
+              <w:contextualSpacing/>
+            </w:pPr>
+            <w:r>
+              <w:t>Front End Developer</w:t>
+            </w:r>
+          </w:p>
+          <w:p>
+            <w:pPr>
+              <w:pStyle w:val="ListParagraph"/>
+              <w:numPr>
+                <w:ilvl w:val="0"/>
+                <w:numId w:val="18"/>
+              </w:numPr>
+              <w:suppressAutoHyphens/>
+              <w:autoSpaceDE/>
+              <w:autoSpaceDN/>
+              <w:contextualSpacing/>
+            </w:pPr>
+            <w:r>
+              <w:t>SCRUM Master</w:t>
+            </w:r>
+          </w:p>
+          <w:p>
+            <w:pPr>
+              <w:pStyle w:val="ListParagraph"/>
+              <w:numPr>
+                <w:ilvl w:val="0"/>
+                <w:numId w:val="18"/>
+              </w:numPr>
+              <w:suppressAutoHyphens/>
+              <w:autoSpaceDE/>
+              <w:autoSpaceDN/>
+              <w:contextualSpacing/>
+            </w:pPr>
+            <w:r>
+              <w:t>Coordinator</w:t>
+            </w:r>
+          </w:p>
+          <w:p>
+            <w:pPr>
+              <w:pStyle w:val="ListParagraph"/>
+              <w:numPr>
+                <w:ilvl w:val="0"/>
+                <w:numId w:val="18"/>
+              </w:numPr>
+              <w:suppressAutoHyphens/>
+              <w:autoSpaceDE/>
+              <w:autoSpaceDN/>
+              <w:contextualSpacing/>
+            </w:pPr>
+            <w:r>
+              <w:t>Project Management Activities (GitHub/Trello Board Management)</w:t>
+            </w:r>
+          </w:p>
+          <w:p>
+            <w:pPr>
+              <w:pStyle w:val="ListParagraph"/>
+              <w:numPr>
+                <w:ilvl w:val="0"/>
+                <w:numId w:val="18"/>
+              </w:numPr>
+              <w:suppressAutoHyphens/>
+              <w:autoSpaceDE/>
+              <w:autoSpaceDN/>
+              <w:contextualSpacing/>
+            </w:pPr>
+            <w:r>
+              <w:t xml:space="preserve">Requirement </w:t>
+            </w:r>
+            <w:r>
+              <w:t>Facilitator</w:t>
+            </w:r>
+          </w:p>
+          <w:p>
+            <w:pPr>
+              <w:pStyle w:val="ListParagraph"/>
+              <w:numPr>
+                <w:ilvl w:val="0"/>
+                <w:numId w:val="18"/>
+              </w:numPr>
+              <w:suppressAutoHyphens/>
+              <w:autoSpaceDE/>
+              <w:autoSpaceDN/>
+              <w:contextualSpacing/>
+            </w:pPr>
+            <w:r>
+              <w:t>Front End Architect</w:t>
+            </w:r>
+          </w:p>
+          <w:p>
+            <w:pPr>
               <w:widowControl/>
               <w:autoSpaceDE/>
               <w:autoSpaceDN/>
@@ -5747,13 +5518,6 @@
                 <w:szCs w:val="24"/>
               </w:rPr>
             </w:pPr>
-            <w:r>
-              <w:rPr>
-                <w:sz w:val="24"/>
-                <w:szCs w:val="24"/>
-              </w:rPr>
-              <w:t>          UI Developer, Documentation</w:t>
-            </w:r>
           </w:p>
         </w:tc>
         <w:tc>
@@ -6061,7 +5825,7 @@
                 <w:sz w:val="24"/>
                 <w:szCs w:val="24"/>
               </w:rPr>
-              <w:t>                       Backend Developer, Documentation</w:t>
+              <w:t>       Backend Developer, Documentation</w:t>
             </w:r>
           </w:p>
         </w:tc>
@@ -6403,6 +6167,627 @@
               <w:t>11539646</w:t>
             </w:r>
           </w:p>
+        </w:tc>
+      </w:tr>
+    </w:tbl>
+    <w:p/>
+    <w:p/>
+    <w:p/>
+    <w:p/>
+    <w:p/>
+    <w:p/>
+    <w:p/>
+    <w:p/>
+    <w:p/>
+    <w:p/>
+    <w:p/>
+    <w:p/>
+    <w:p/>
+    <w:p/>
+    <w:p>
+      <w:pPr>
+        <w:pStyle w:val="ListParagraph"/>
+        <w:numPr>
+          <w:ilvl w:val="0"/>
+          <w:numId w:val="21"/>
+        </w:numPr>
+        <w:tabs>
+          <w:tab w:val="left" w:pos="360"/>
+        </w:tabs>
+        <w:suppressAutoHyphens/>
+        <w:autoSpaceDE/>
+        <w:autoSpaceDN/>
+        <w:spacing w:before="120"/>
+        <w:contextualSpacing/>
+        <w:jc w:val="both"/>
+      </w:pPr>
+      <w:r>
+        <w:lastRenderedPageBreak/>
+        <w:t>Member contribution table (should describe who wrote what parts of the report). Add more rows as needed.</w:t>
+      </w:r>
+    </w:p>
+    <w:p>
+      <w:pPr>
+        <w:pStyle w:val="ListParagraph"/>
+        <w:tabs>
+          <w:tab w:val="left" w:pos="360"/>
+        </w:tabs>
+        <w:spacing w:before="120"/>
+        <w:ind w:left="1080"/>
+        <w:jc w:val="both"/>
+      </w:pPr>
+    </w:p>
+    <w:tbl>
+      <w:tblPr>
+        <w:tblpPr w:leftFromText="180" w:rightFromText="180" w:vertAnchor="text" w:horzAnchor="margin" w:tblpXSpec="center" w:tblpY="169"/>
+        <w:tblW w:w="0" w:type="auto"/>
+        <w:tblBorders>
+          <w:top w:val="single" w:sz="4" w:space="0" w:color="000000"/>
+          <w:left w:val="single" w:sz="4" w:space="0" w:color="000000"/>
+          <w:bottom w:val="single" w:sz="4" w:space="0" w:color="000000"/>
+          <w:right w:val="single" w:sz="4" w:space="0" w:color="000000"/>
+          <w:insideH w:val="single" w:sz="4" w:space="0" w:color="000000"/>
+          <w:insideV w:val="single" w:sz="4" w:space="0" w:color="000000"/>
+        </w:tblBorders>
+        <w:tblLook w:val="04A0" w:firstRow="1" w:lastRow="0" w:firstColumn="1" w:lastColumn="0" w:noHBand="0" w:noVBand="1"/>
+      </w:tblPr>
+      <w:tblGrid>
+        <w:gridCol w:w="1705"/>
+        <w:gridCol w:w="3229"/>
+        <w:gridCol w:w="1451"/>
+        <w:gridCol w:w="1283"/>
+      </w:tblGrid>
+      <w:tr>
+        <w:trPr>
+          <w:trHeight w:val="380"/>
+        </w:trPr>
+        <w:tc>
+          <w:tcPr>
+            <w:tcW w:w="1705" w:type="dxa"/>
+          </w:tcPr>
+          <w:p>
+            <w:r>
+              <w:t>Member name</w:t>
+            </w:r>
+          </w:p>
+        </w:tc>
+        <w:tc>
+          <w:tcPr>
+            <w:tcW w:w="3229" w:type="dxa"/>
+          </w:tcPr>
+          <w:p>
+            <w:pPr>
+              <w:jc w:val="center"/>
+            </w:pPr>
+            <w:r>
+              <w:t>Contribution description</w:t>
+            </w:r>
+          </w:p>
+        </w:tc>
+        <w:tc>
+          <w:tcPr>
+            <w:tcW w:w="1451" w:type="dxa"/>
+          </w:tcPr>
+          <w:p>
+            <w:pPr>
+              <w:jc w:val="center"/>
+            </w:pPr>
+            <w:r>
+              <w:t xml:space="preserve">Overall </w:t>
+            </w:r>
+            <w:r>
+              <w:t>Contribution (%)</w:t>
+            </w:r>
+          </w:p>
+        </w:tc>
+        <w:tc>
+          <w:tcPr>
+            <w:tcW w:w="1283" w:type="dxa"/>
+          </w:tcPr>
+          <w:p>
+            <w:pPr>
+              <w:jc w:val="center"/>
+            </w:pPr>
+            <w:r>
+              <w:t xml:space="preserve">Note </w:t>
+            </w:r>
+          </w:p>
+          <w:p>
+            <w:pPr>
+              <w:jc w:val="center"/>
+            </w:pPr>
+            <w:r>
+              <w:t>(if applicable)</w:t>
+            </w:r>
+          </w:p>
+        </w:tc>
+      </w:tr>
+      <w:tr>
+        <w:trPr>
+          <w:trHeight w:val="380"/>
+        </w:trPr>
+        <w:tc>
+          <w:tcPr>
+            <w:tcW w:w="1705" w:type="dxa"/>
+          </w:tcPr>
+          <w:p>
+            <w:r>
+              <w:t>Aguthu, Dheeraj Reddy</w:t>
+            </w:r>
+          </w:p>
+          <w:p/>
+        </w:tc>
+        <w:tc>
+          <w:tcPr>
+            <w:tcW w:w="3229" w:type="dxa"/>
+          </w:tcPr>
+          <w:p/>
+          <w:p/>
+          <w:p/>
+          <w:p/>
+        </w:tc>
+        <w:tc>
+          <w:tcPr>
+            <w:tcW w:w="1451" w:type="dxa"/>
+          </w:tcPr>
+          <w:p>
+            <w:r>
+              <w:t xml:space="preserve">        20%</w:t>
+            </w:r>
+          </w:p>
+        </w:tc>
+        <w:tc>
+          <w:tcPr>
+            <w:tcW w:w="1283" w:type="dxa"/>
+          </w:tcPr>
+          <w:p/>
+        </w:tc>
+      </w:tr>
+      <w:tr>
+        <w:trPr>
+          <w:trHeight w:val="388"/>
+        </w:trPr>
+        <w:tc>
+          <w:tcPr>
+            <w:tcW w:w="1705" w:type="dxa"/>
+          </w:tcPr>
+          <w:p>
+            <w:r>
+              <w:t>Abhay Arora</w:t>
+            </w:r>
+          </w:p>
+        </w:tc>
+        <w:tc>
+          <w:tcPr>
+            <w:tcW w:w="3229" w:type="dxa"/>
+          </w:tcPr>
+          <w:p>
+            <w:pPr>
+              <w:pStyle w:val="ListParagraph"/>
+            </w:pPr>
+          </w:p>
+          <w:p>
+            <w:pPr>
+              <w:pStyle w:val="ListParagraph"/>
+              <w:numPr>
+                <w:ilvl w:val="0"/>
+                <w:numId w:val="20"/>
+              </w:numPr>
+              <w:suppressAutoHyphens/>
+              <w:autoSpaceDE/>
+              <w:autoSpaceDN/>
+              <w:contextualSpacing/>
+            </w:pPr>
+            <w:r>
+              <w:t>GitHub Repo setup</w:t>
+            </w:r>
+          </w:p>
+          <w:p>
+            <w:pPr>
+              <w:pStyle w:val="ListParagraph"/>
+              <w:numPr>
+                <w:ilvl w:val="0"/>
+                <w:numId w:val="20"/>
+              </w:numPr>
+              <w:suppressAutoHyphens/>
+              <w:autoSpaceDE/>
+              <w:autoSpaceDN/>
+              <w:contextualSpacing/>
+            </w:pPr>
+            <w:r>
+              <w:t>Trello Board and Cards setup</w:t>
+            </w:r>
+          </w:p>
+          <w:p>
+            <w:pPr>
+              <w:pStyle w:val="ListParagraph"/>
+              <w:numPr>
+                <w:ilvl w:val="0"/>
+                <w:numId w:val="20"/>
+              </w:numPr>
+              <w:suppressAutoHyphens/>
+              <w:autoSpaceDE/>
+              <w:autoSpaceDN/>
+              <w:contextualSpacing/>
+            </w:pPr>
+            <w:r>
+              <w:t>Deliverable 1 Documentation</w:t>
+            </w:r>
+          </w:p>
+          <w:p>
+            <w:pPr>
+              <w:pStyle w:val="ListParagraph"/>
+              <w:numPr>
+                <w:ilvl w:val="0"/>
+                <w:numId w:val="20"/>
+              </w:numPr>
+              <w:suppressAutoHyphens/>
+              <w:autoSpaceDE/>
+              <w:autoSpaceDN/>
+              <w:contextualSpacing/>
+            </w:pPr>
+            <w:r>
+              <w:t>Project Scoping and Planning</w:t>
+            </w:r>
+          </w:p>
+          <w:p>
+            <w:pPr>
+              <w:pStyle w:val="ListParagraph"/>
+              <w:numPr>
+                <w:ilvl w:val="0"/>
+                <w:numId w:val="20"/>
+              </w:numPr>
+              <w:suppressAutoHyphens/>
+              <w:autoSpaceDE/>
+              <w:autoSpaceDN/>
+              <w:contextualSpacing/>
+            </w:pPr>
+            <w:r>
+              <w:t>Discussion on Risk Management</w:t>
+            </w:r>
+          </w:p>
+          <w:p>
+            <w:pPr>
+              <w:pStyle w:val="ListParagraph"/>
+              <w:numPr>
+                <w:ilvl w:val="0"/>
+                <w:numId w:val="20"/>
+              </w:numPr>
+              <w:suppressAutoHyphens/>
+              <w:autoSpaceDE/>
+              <w:autoSpaceDN/>
+              <w:contextualSpacing/>
+            </w:pPr>
+            <w:r>
+              <w:t>Meeting Schedules (MOM)</w:t>
+            </w:r>
+          </w:p>
+          <w:p>
+            <w:pPr>
+              <w:pStyle w:val="ListParagraph"/>
+              <w:numPr>
+                <w:ilvl w:val="0"/>
+                <w:numId w:val="20"/>
+              </w:numPr>
+              <w:suppressAutoHyphens/>
+              <w:autoSpaceDE/>
+              <w:autoSpaceDN/>
+              <w:contextualSpacing/>
+            </w:pPr>
+            <w:r>
+              <w:t>Roles Evaluation</w:t>
+            </w:r>
+          </w:p>
+          <w:p>
+            <w:pPr>
+              <w:pStyle w:val="ListParagraph"/>
+              <w:numPr>
+                <w:ilvl w:val="0"/>
+                <w:numId w:val="20"/>
+              </w:numPr>
+              <w:suppressAutoHyphens/>
+              <w:autoSpaceDE/>
+              <w:autoSpaceDN/>
+              <w:contextualSpacing/>
+            </w:pPr>
+            <w:r>
+              <w:t>Creation of Project directory structure</w:t>
+            </w:r>
+          </w:p>
+          <w:p>
+            <w:pPr>
+              <w:pStyle w:val="ListParagraph"/>
+              <w:numPr>
+                <w:ilvl w:val="0"/>
+                <w:numId w:val="20"/>
+              </w:numPr>
+              <w:suppressAutoHyphens/>
+              <w:autoSpaceDE/>
+              <w:autoSpaceDN/>
+              <w:contextualSpacing/>
+            </w:pPr>
+            <w:r>
+              <w:t>Design Doc and Requirement Analysis</w:t>
+            </w:r>
+          </w:p>
+          <w:p/>
+          <w:p/>
+        </w:tc>
+        <w:tc>
+          <w:tcPr>
+            <w:tcW w:w="1451" w:type="dxa"/>
+          </w:tcPr>
+          <w:p>
+            <w:pPr>
+              <w:jc w:val="center"/>
+            </w:pPr>
+            <w:r>
+              <w:t>20%</w:t>
+            </w:r>
+          </w:p>
+        </w:tc>
+        <w:tc>
+          <w:tcPr>
+            <w:tcW w:w="1283" w:type="dxa"/>
+          </w:tcPr>
+          <w:p/>
+          <w:p/>
+        </w:tc>
+      </w:tr>
+      <w:tr>
+        <w:trPr>
+          <w:trHeight w:val="380"/>
+        </w:trPr>
+        <w:tc>
+          <w:tcPr>
+            <w:tcW w:w="1705" w:type="dxa"/>
+          </w:tcPr>
+          <w:p>
+            <w:r>
+              <w:t>Nakka, Praveen</w:t>
+            </w:r>
+          </w:p>
+        </w:tc>
+        <w:tc>
+          <w:tcPr>
+            <w:tcW w:w="3229" w:type="dxa"/>
+          </w:tcPr>
+          <w:p/>
+          <w:p/>
+          <w:p/>
+          <w:p/>
+        </w:tc>
+        <w:tc>
+          <w:tcPr>
+            <w:tcW w:w="1451" w:type="dxa"/>
+          </w:tcPr>
+          <w:p>
+            <w:r>
+              <w:t>20%</w:t>
+            </w:r>
+          </w:p>
+        </w:tc>
+        <w:tc>
+          <w:tcPr>
+            <w:tcW w:w="1283" w:type="dxa"/>
+          </w:tcPr>
+          <w:p/>
+          <w:p/>
+        </w:tc>
+      </w:tr>
+      <w:tr>
+        <w:trPr>
+          <w:trHeight w:val="73"/>
+        </w:trPr>
+        <w:tc>
+          <w:tcPr>
+            <w:tcW w:w="1705" w:type="dxa"/>
+          </w:tcPr>
+          <w:p>
+            <w:r>
+              <w:t>Gopi, Srikanth</w:t>
+            </w:r>
+          </w:p>
+        </w:tc>
+        <w:tc>
+          <w:tcPr>
+            <w:tcW w:w="3229" w:type="dxa"/>
+          </w:tcPr>
+          <w:p/>
+          <w:p/>
+          <w:p/>
+          <w:p/>
+          <w:p/>
+        </w:tc>
+        <w:tc>
+          <w:tcPr>
+            <w:tcW w:w="1451" w:type="dxa"/>
+          </w:tcPr>
+          <w:p>
+            <w:r>
+              <w:t>20%</w:t>
+            </w:r>
+          </w:p>
+        </w:tc>
+        <w:tc>
+          <w:tcPr>
+            <w:tcW w:w="1283" w:type="dxa"/>
+          </w:tcPr>
+          <w:p/>
+          <w:p/>
+        </w:tc>
+      </w:tr>
+      <w:tr>
+        <w:trPr>
+          <w:trHeight w:val="73"/>
+        </w:trPr>
+        <w:tc>
+          <w:tcPr>
+            <w:tcW w:w="1705" w:type="dxa"/>
+          </w:tcPr>
+          <w:p>
+            <w:r>
+              <w:t>Junnutula,</w:t>
+            </w:r>
+            <w:r>
+              <w:t xml:space="preserve"> </w:t>
+            </w:r>
+            <w:r>
+              <w:t>Meghana</w:t>
+            </w:r>
+          </w:p>
+        </w:tc>
+        <w:tc>
+          <w:tcPr>
+            <w:tcW w:w="3229" w:type="dxa"/>
+          </w:tcPr>
+          <w:p/>
+          <w:p/>
+          <w:p/>
+          <w:p/>
+          <w:p/>
+        </w:tc>
+        <w:tc>
+          <w:tcPr>
+            <w:tcW w:w="1451" w:type="dxa"/>
+          </w:tcPr>
+          <w:p>
+            <w:r>
+              <w:t>20%</w:t>
+            </w:r>
+          </w:p>
+        </w:tc>
+        <w:tc>
+          <w:tcPr>
+            <w:tcW w:w="1283" w:type="dxa"/>
+          </w:tcPr>
+          <w:p/>
+        </w:tc>
+      </w:tr>
+      <w:tr>
+        <w:trPr>
+          <w:trHeight w:val="73"/>
+        </w:trPr>
+        <w:tc>
+          <w:tcPr>
+            <w:tcW w:w="1705" w:type="dxa"/>
+          </w:tcPr>
+          <w:p>
+            <w:r>
+              <w:t>Balaji, Ravi Teja</w:t>
+            </w:r>
+          </w:p>
+        </w:tc>
+        <w:tc>
+          <w:tcPr>
+            <w:tcW w:w="3229" w:type="dxa"/>
+          </w:tcPr>
+          <w:p/>
+          <w:p/>
+          <w:p/>
+          <w:p/>
+          <w:p/>
+        </w:tc>
+        <w:tc>
+          <w:tcPr>
+            <w:tcW w:w="1451" w:type="dxa"/>
+          </w:tcPr>
+          <w:p>
+            <w:r>
+              <w:t>20%</w:t>
+            </w:r>
+          </w:p>
+        </w:tc>
+        <w:tc>
+          <w:tcPr>
+            <w:tcW w:w="1283" w:type="dxa"/>
+          </w:tcPr>
+          <w:p/>
+        </w:tc>
+      </w:tr>
+      <w:tr>
+        <w:trPr>
+          <w:trHeight w:val="73"/>
+        </w:trPr>
+        <w:tc>
+          <w:tcPr>
+            <w:tcW w:w="1705" w:type="dxa"/>
+          </w:tcPr>
+          <w:p>
+            <w:r>
+              <w:t>Dodda, Geetha Krishna</w:t>
+            </w:r>
+          </w:p>
+        </w:tc>
+        <w:tc>
+          <w:tcPr>
+            <w:tcW w:w="3229" w:type="dxa"/>
+          </w:tcPr>
+          <w:p/>
+          <w:p/>
+          <w:p/>
+          <w:p/>
+          <w:p/>
+        </w:tc>
+        <w:tc>
+          <w:tcPr>
+            <w:tcW w:w="1451" w:type="dxa"/>
+          </w:tcPr>
+          <w:p>
+            <w:r>
+              <w:lastRenderedPageBreak/>
+              <w:t>20%</w:t>
+            </w:r>
+          </w:p>
+        </w:tc>
+        <w:tc>
+          <w:tcPr>
+            <w:tcW w:w="1283" w:type="dxa"/>
+          </w:tcPr>
+          <w:p/>
+        </w:tc>
+      </w:tr>
+      <w:tr>
+        <w:trPr>
+          <w:trHeight w:val="73"/>
+        </w:trPr>
+        <w:tc>
+          <w:tcPr>
+            <w:tcW w:w="1705" w:type="dxa"/>
+          </w:tcPr>
+          <w:p>
+            <w:r>
+              <w:t>Balusu, Charishma Naga Sai Sarada</w:t>
+            </w:r>
+          </w:p>
+        </w:tc>
+        <w:tc>
+          <w:tcPr>
+            <w:tcW w:w="3229" w:type="dxa"/>
+          </w:tcPr>
+          <w:p/>
+          <w:p/>
+          <w:p/>
+          <w:p/>
+          <w:p/>
+          <w:p/>
+          <w:p/>
+        </w:tc>
+        <w:tc>
+          <w:tcPr>
+            <w:tcW w:w="1451" w:type="dxa"/>
+          </w:tcPr>
+          <w:p>
+            <w:r>
+              <w:t>20%</w:t>
+            </w:r>
+          </w:p>
+        </w:tc>
+        <w:tc>
+          <w:tcPr>
+            <w:tcW w:w="1283" w:type="dxa"/>
+          </w:tcPr>
+          <w:p/>
         </w:tc>
       </w:tr>
     </w:tbl>
@@ -6419,6 +6804,119 @@
 <file path=word/numbering.xml><?xml version="1.0" encoding="utf-8"?>
 <w:numbering xmlns:wpc="http://schemas.microsoft.com/office/word/2010/wordprocessingCanvas" xmlns:cx="http://schemas.microsoft.com/office/drawing/2014/chartex" xmlns:cx1="http://schemas.microsoft.com/office/drawing/2015/9/8/chartex" xmlns:cx2="http://schemas.microsoft.com/office/drawing/2015/10/21/chartex" xmlns:cx3="http://schemas.microsoft.com/office/drawing/2016/5/9/chartex" xmlns:cx4="http://schemas.microsoft.com/office/drawing/2016/5/10/chartex" xmlns:cx5="http://schemas.microsoft.com/office/drawing/2016/5/11/chartex" xmlns:cx6="http://schemas.microsoft.com/office/drawing/2016/5/12/chartex" xmlns:cx7="http://schemas.microsoft.com/office/drawing/2016/5/13/chartex" xmlns:cx8="http://schemas.microsoft.com/office/drawing/2016/5/14/chartex" xmlns:mc="http://schemas.openxmlformats.org/markup-compatibility/2006" xmlns:aink="http://schemas.microsoft.com/office/drawing/2016/ink" xmlns:am3d="http://schemas.microsoft.com/office/drawing/2017/model3d" xmlns:o="urn:schemas-microsoft-com:office:office" xmlns:r="http://schemas.openxmlformats.org/officeDocument/2006/relationships" xmlns:m="http://schemas.openxmlformats.org/officeDocument/2006/math" xmlns:v="urn:schemas-microsoft-com:vml" xmlns:wp14="http://schemas.microsoft.com/office/word/2010/wordprocessingDrawing" xmlns:wp="http://schemas.openxmlformats.org/drawingml/2006/wordprocessingDrawing" xmlns:w10="urn:schemas-microsoft-com:office:word" xmlns:w="http://schemas.openxmlformats.org/wordprocessingml/2006/main" xmlns:w14="http://schemas.microsoft.com/office/word/2010/wordml" xmlns:w15="http://schemas.microsoft.com/office/word/2012/wordml" xmlns:w16cex="http://schemas.microsoft.com/office/word/2018/wordml/cex" xmlns:w16cid="http://schemas.microsoft.com/office/word/2016/wordml/cid" xmlns:w16="http://schemas.microsoft.com/office/word/2018/wordml" xmlns:w16sdtdh="http://schemas.microsoft.com/office/word/2020/wordml/sdtdatahash" xmlns:w16se="http://schemas.microsoft.com/office/word/2015/wordml/symex" xmlns:wpg="http://schemas.microsoft.com/office/word/2010/wordprocessingGroup" xmlns:wpi="http://schemas.microsoft.com/office/word/2010/wordprocessingInk" xmlns:wne="http://schemas.microsoft.com/office/word/2006/wordml" xmlns:wps="http://schemas.microsoft.com/office/word/2010/wordprocessingShape" mc:Ignorable="w14 w15 w16se w16cid w16 w16cex w16sdtdh wp14">
   <w:abstractNum w:abstractNumId="0" w15:restartNumberingAfterBreak="0">
+    <w:nsid w:val="0CE27210"/>
+    <w:multiLevelType w:val="hybridMultilevel"/>
+    <w:tmpl w:val="5874CFF8"/>
+    <w:lvl w:ilvl="0" w:tplc="04090001">
+      <w:start w:val="1"/>
+      <w:numFmt w:val="bullet"/>
+      <w:lvlText w:val=""/>
+      <w:lvlJc w:val="left"/>
+      <w:pPr>
+        <w:ind w:left="720" w:hanging="360"/>
+      </w:pPr>
+      <w:rPr>
+        <w:rFonts w:ascii="Symbol" w:hAnsi="Symbol" w:hint="default"/>
+      </w:rPr>
+    </w:lvl>
+    <w:lvl w:ilvl="1" w:tplc="04090003" w:tentative="1">
+      <w:start w:val="1"/>
+      <w:numFmt w:val="bullet"/>
+      <w:lvlText w:val="o"/>
+      <w:lvlJc w:val="left"/>
+      <w:pPr>
+        <w:ind w:left="1440" w:hanging="360"/>
+      </w:pPr>
+      <w:rPr>
+        <w:rFonts w:ascii="Courier New" w:hAnsi="Courier New" w:cs="Courier New" w:hint="default"/>
+      </w:rPr>
+    </w:lvl>
+    <w:lvl w:ilvl="2" w:tplc="04090005" w:tentative="1">
+      <w:start w:val="1"/>
+      <w:numFmt w:val="bullet"/>
+      <w:lvlText w:val=""/>
+      <w:lvlJc w:val="left"/>
+      <w:pPr>
+        <w:ind w:left="2160" w:hanging="360"/>
+      </w:pPr>
+      <w:rPr>
+        <w:rFonts w:ascii="Wingdings" w:hAnsi="Wingdings" w:hint="default"/>
+      </w:rPr>
+    </w:lvl>
+    <w:lvl w:ilvl="3" w:tplc="04090001" w:tentative="1">
+      <w:start w:val="1"/>
+      <w:numFmt w:val="bullet"/>
+      <w:lvlText w:val=""/>
+      <w:lvlJc w:val="left"/>
+      <w:pPr>
+        <w:ind w:left="2880" w:hanging="360"/>
+      </w:pPr>
+      <w:rPr>
+        <w:rFonts w:ascii="Symbol" w:hAnsi="Symbol" w:hint="default"/>
+      </w:rPr>
+    </w:lvl>
+    <w:lvl w:ilvl="4" w:tplc="04090003" w:tentative="1">
+      <w:start w:val="1"/>
+      <w:numFmt w:val="bullet"/>
+      <w:lvlText w:val="o"/>
+      <w:lvlJc w:val="left"/>
+      <w:pPr>
+        <w:ind w:left="3600" w:hanging="360"/>
+      </w:pPr>
+      <w:rPr>
+        <w:rFonts w:ascii="Courier New" w:hAnsi="Courier New" w:cs="Courier New" w:hint="default"/>
+      </w:rPr>
+    </w:lvl>
+    <w:lvl w:ilvl="5" w:tplc="04090005" w:tentative="1">
+      <w:start w:val="1"/>
+      <w:numFmt w:val="bullet"/>
+      <w:lvlText w:val=""/>
+      <w:lvlJc w:val="left"/>
+      <w:pPr>
+        <w:ind w:left="4320" w:hanging="360"/>
+      </w:pPr>
+      <w:rPr>
+        <w:rFonts w:ascii="Wingdings" w:hAnsi="Wingdings" w:hint="default"/>
+      </w:rPr>
+    </w:lvl>
+    <w:lvl w:ilvl="6" w:tplc="04090001" w:tentative="1">
+      <w:start w:val="1"/>
+      <w:numFmt w:val="bullet"/>
+      <w:lvlText w:val=""/>
+      <w:lvlJc w:val="left"/>
+      <w:pPr>
+        <w:ind w:left="5040" w:hanging="360"/>
+      </w:pPr>
+      <w:rPr>
+        <w:rFonts w:ascii="Symbol" w:hAnsi="Symbol" w:hint="default"/>
+      </w:rPr>
+    </w:lvl>
+    <w:lvl w:ilvl="7" w:tplc="04090003" w:tentative="1">
+      <w:start w:val="1"/>
+      <w:numFmt w:val="bullet"/>
+      <w:lvlText w:val="o"/>
+      <w:lvlJc w:val="left"/>
+      <w:pPr>
+        <w:ind w:left="5760" w:hanging="360"/>
+      </w:pPr>
+      <w:rPr>
+        <w:rFonts w:ascii="Courier New" w:hAnsi="Courier New" w:cs="Courier New" w:hint="default"/>
+      </w:rPr>
+    </w:lvl>
+    <w:lvl w:ilvl="8" w:tplc="04090005" w:tentative="1">
+      <w:start w:val="1"/>
+      <w:numFmt w:val="bullet"/>
+      <w:lvlText w:val=""/>
+      <w:lvlJc w:val="left"/>
+      <w:pPr>
+        <w:ind w:left="6480" w:hanging="360"/>
+      </w:pPr>
+      <w:rPr>
+        <w:rFonts w:ascii="Wingdings" w:hAnsi="Wingdings" w:hint="default"/>
+      </w:rPr>
+    </w:lvl>
+  </w:abstractNum>
+  <w:abstractNum w:abstractNumId="1" w15:restartNumberingAfterBreak="0">
     <w:nsid w:val="18426405"/>
     <w:multiLevelType w:val="hybridMultilevel"/>
     <w:tmpl w:val="DE0ACBEC"/>
@@ -6531,7 +7029,120 @@
       </w:rPr>
     </w:lvl>
   </w:abstractNum>
-  <w:abstractNum w:abstractNumId="1" w15:restartNumberingAfterBreak="0">
+  <w:abstractNum w:abstractNumId="2" w15:restartNumberingAfterBreak="0">
+    <w:nsid w:val="1C1B7A95"/>
+    <w:multiLevelType w:val="hybridMultilevel"/>
+    <w:tmpl w:val="0DE67FC6"/>
+    <w:lvl w:ilvl="0" w:tplc="04090001">
+      <w:start w:val="1"/>
+      <w:numFmt w:val="bullet"/>
+      <w:lvlText w:val=""/>
+      <w:lvlJc w:val="left"/>
+      <w:pPr>
+        <w:ind w:left="720" w:hanging="360"/>
+      </w:pPr>
+      <w:rPr>
+        <w:rFonts w:ascii="Symbol" w:hAnsi="Symbol" w:hint="default"/>
+      </w:rPr>
+    </w:lvl>
+    <w:lvl w:ilvl="1" w:tplc="04090003" w:tentative="1">
+      <w:start w:val="1"/>
+      <w:numFmt w:val="bullet"/>
+      <w:lvlText w:val="o"/>
+      <w:lvlJc w:val="left"/>
+      <w:pPr>
+        <w:ind w:left="1440" w:hanging="360"/>
+      </w:pPr>
+      <w:rPr>
+        <w:rFonts w:ascii="Courier New" w:hAnsi="Courier New" w:cs="Courier New" w:hint="default"/>
+      </w:rPr>
+    </w:lvl>
+    <w:lvl w:ilvl="2" w:tplc="04090005" w:tentative="1">
+      <w:start w:val="1"/>
+      <w:numFmt w:val="bullet"/>
+      <w:lvlText w:val=""/>
+      <w:lvlJc w:val="left"/>
+      <w:pPr>
+        <w:ind w:left="2160" w:hanging="360"/>
+      </w:pPr>
+      <w:rPr>
+        <w:rFonts w:ascii="Wingdings" w:hAnsi="Wingdings" w:hint="default"/>
+      </w:rPr>
+    </w:lvl>
+    <w:lvl w:ilvl="3" w:tplc="04090001" w:tentative="1">
+      <w:start w:val="1"/>
+      <w:numFmt w:val="bullet"/>
+      <w:lvlText w:val=""/>
+      <w:lvlJc w:val="left"/>
+      <w:pPr>
+        <w:ind w:left="2880" w:hanging="360"/>
+      </w:pPr>
+      <w:rPr>
+        <w:rFonts w:ascii="Symbol" w:hAnsi="Symbol" w:hint="default"/>
+      </w:rPr>
+    </w:lvl>
+    <w:lvl w:ilvl="4" w:tplc="04090003" w:tentative="1">
+      <w:start w:val="1"/>
+      <w:numFmt w:val="bullet"/>
+      <w:lvlText w:val="o"/>
+      <w:lvlJc w:val="left"/>
+      <w:pPr>
+        <w:ind w:left="3600" w:hanging="360"/>
+      </w:pPr>
+      <w:rPr>
+        <w:rFonts w:ascii="Courier New" w:hAnsi="Courier New" w:cs="Courier New" w:hint="default"/>
+      </w:rPr>
+    </w:lvl>
+    <w:lvl w:ilvl="5" w:tplc="04090005" w:tentative="1">
+      <w:start w:val="1"/>
+      <w:numFmt w:val="bullet"/>
+      <w:lvlText w:val=""/>
+      <w:lvlJc w:val="left"/>
+      <w:pPr>
+        <w:ind w:left="4320" w:hanging="360"/>
+      </w:pPr>
+      <w:rPr>
+        <w:rFonts w:ascii="Wingdings" w:hAnsi="Wingdings" w:hint="default"/>
+      </w:rPr>
+    </w:lvl>
+    <w:lvl w:ilvl="6" w:tplc="04090001" w:tentative="1">
+      <w:start w:val="1"/>
+      <w:numFmt w:val="bullet"/>
+      <w:lvlText w:val=""/>
+      <w:lvlJc w:val="left"/>
+      <w:pPr>
+        <w:ind w:left="5040" w:hanging="360"/>
+      </w:pPr>
+      <w:rPr>
+        <w:rFonts w:ascii="Symbol" w:hAnsi="Symbol" w:hint="default"/>
+      </w:rPr>
+    </w:lvl>
+    <w:lvl w:ilvl="7" w:tplc="04090003" w:tentative="1">
+      <w:start w:val="1"/>
+      <w:numFmt w:val="bullet"/>
+      <w:lvlText w:val="o"/>
+      <w:lvlJc w:val="left"/>
+      <w:pPr>
+        <w:ind w:left="5760" w:hanging="360"/>
+      </w:pPr>
+      <w:rPr>
+        <w:rFonts w:ascii="Courier New" w:hAnsi="Courier New" w:cs="Courier New" w:hint="default"/>
+      </w:rPr>
+    </w:lvl>
+    <w:lvl w:ilvl="8" w:tplc="04090005" w:tentative="1">
+      <w:start w:val="1"/>
+      <w:numFmt w:val="bullet"/>
+      <w:lvlText w:val=""/>
+      <w:lvlJc w:val="left"/>
+      <w:pPr>
+        <w:ind w:left="6480" w:hanging="360"/>
+      </w:pPr>
+      <w:rPr>
+        <w:rFonts w:ascii="Wingdings" w:hAnsi="Wingdings" w:hint="default"/>
+      </w:rPr>
+    </w:lvl>
+  </w:abstractNum>
+  <w:abstractNum w:abstractNumId="3" w15:restartNumberingAfterBreak="0">
     <w:nsid w:val="26B64590"/>
     <w:multiLevelType w:val="hybridMultilevel"/>
     <w:tmpl w:val="806072AE"/>
@@ -6641,7 +7252,7 @@
       </w:rPr>
     </w:lvl>
   </w:abstractNum>
-  <w:abstractNum w:abstractNumId="2" w15:restartNumberingAfterBreak="0">
+  <w:abstractNum w:abstractNumId="4" w15:restartNumberingAfterBreak="0">
     <w:nsid w:val="27C02283"/>
     <w:multiLevelType w:val="hybridMultilevel"/>
     <w:tmpl w:val="838E6EF8"/>
@@ -6730,7 +7341,7 @@
       </w:pPr>
     </w:lvl>
   </w:abstractNum>
-  <w:abstractNum w:abstractNumId="3" w15:restartNumberingAfterBreak="0">
+  <w:abstractNum w:abstractNumId="5" w15:restartNumberingAfterBreak="0">
     <w:nsid w:val="2D28180C"/>
     <w:multiLevelType w:val="hybridMultilevel"/>
     <w:tmpl w:val="48E28028"/>
@@ -6843,7 +7454,7 @@
       </w:rPr>
     </w:lvl>
   </w:abstractNum>
-  <w:abstractNum w:abstractNumId="4" w15:restartNumberingAfterBreak="0">
+  <w:abstractNum w:abstractNumId="6" w15:restartNumberingAfterBreak="0">
     <w:nsid w:val="339B0C31"/>
     <w:multiLevelType w:val="hybridMultilevel"/>
     <w:tmpl w:val="C5E6B354"/>
@@ -6961,7 +7572,7 @@
       </w:rPr>
     </w:lvl>
   </w:abstractNum>
-  <w:abstractNum w:abstractNumId="5" w15:restartNumberingAfterBreak="0">
+  <w:abstractNum w:abstractNumId="7" w15:restartNumberingAfterBreak="0">
     <w:nsid w:val="34EF7AE4"/>
     <w:multiLevelType w:val="hybridMultilevel"/>
     <w:tmpl w:val="820C875A"/>
@@ -7074,7 +7685,7 @@
       </w:rPr>
     </w:lvl>
   </w:abstractNum>
-  <w:abstractNum w:abstractNumId="6" w15:restartNumberingAfterBreak="0">
+  <w:abstractNum w:abstractNumId="8" w15:restartNumberingAfterBreak="0">
     <w:nsid w:val="47F43021"/>
     <w:multiLevelType w:val="hybridMultilevel"/>
     <w:tmpl w:val="3D660350"/>
@@ -7187,7 +7798,7 @@
       </w:rPr>
     </w:lvl>
   </w:abstractNum>
-  <w:abstractNum w:abstractNumId="7" w15:restartNumberingAfterBreak="0">
+  <w:abstractNum w:abstractNumId="9" w15:restartNumberingAfterBreak="0">
     <w:nsid w:val="4A740C0E"/>
     <w:multiLevelType w:val="hybridMultilevel"/>
     <w:tmpl w:val="B11C1C90"/>
@@ -7297,7 +7908,185 @@
       </w:rPr>
     </w:lvl>
   </w:abstractNum>
-  <w:abstractNum w:abstractNumId="8" w15:restartNumberingAfterBreak="0">
+  <w:abstractNum w:abstractNumId="10" w15:restartNumberingAfterBreak="0">
+    <w:nsid w:val="4A793CC9"/>
+    <w:multiLevelType w:val="hybridMultilevel"/>
+    <w:tmpl w:val="E200B16A"/>
+    <w:lvl w:ilvl="0" w:tplc="98A20388">
+      <w:start w:val="6"/>
+      <w:numFmt w:val="decimal"/>
+      <w:lvlText w:val="%1."/>
+      <w:lvlJc w:val="left"/>
+      <w:pPr>
+        <w:ind w:left="1080" w:hanging="360"/>
+      </w:pPr>
+      <w:rPr>
+        <w:rFonts w:hint="default"/>
+      </w:rPr>
+    </w:lvl>
+    <w:lvl w:ilvl="1" w:tplc="04090019">
+      <w:start w:val="1"/>
+      <w:numFmt w:val="lowerLetter"/>
+      <w:lvlText w:val="%2."/>
+      <w:lvlJc w:val="left"/>
+      <w:pPr>
+        <w:ind w:left="1800" w:hanging="360"/>
+      </w:pPr>
+    </w:lvl>
+    <w:lvl w:ilvl="2" w:tplc="0409001B" w:tentative="1">
+      <w:start w:val="1"/>
+      <w:numFmt w:val="lowerRoman"/>
+      <w:lvlText w:val="%3."/>
+      <w:lvlJc w:val="right"/>
+      <w:pPr>
+        <w:ind w:left="2520" w:hanging="180"/>
+      </w:pPr>
+    </w:lvl>
+    <w:lvl w:ilvl="3" w:tplc="0409000F" w:tentative="1">
+      <w:start w:val="1"/>
+      <w:numFmt w:val="decimal"/>
+      <w:lvlText w:val="%4."/>
+      <w:lvlJc w:val="left"/>
+      <w:pPr>
+        <w:ind w:left="3240" w:hanging="360"/>
+      </w:pPr>
+    </w:lvl>
+    <w:lvl w:ilvl="4" w:tplc="04090019" w:tentative="1">
+      <w:start w:val="1"/>
+      <w:numFmt w:val="lowerLetter"/>
+      <w:lvlText w:val="%5."/>
+      <w:lvlJc w:val="left"/>
+      <w:pPr>
+        <w:ind w:left="3960" w:hanging="360"/>
+      </w:pPr>
+    </w:lvl>
+    <w:lvl w:ilvl="5" w:tplc="0409001B" w:tentative="1">
+      <w:start w:val="1"/>
+      <w:numFmt w:val="lowerRoman"/>
+      <w:lvlText w:val="%6."/>
+      <w:lvlJc w:val="right"/>
+      <w:pPr>
+        <w:ind w:left="4680" w:hanging="180"/>
+      </w:pPr>
+    </w:lvl>
+    <w:lvl w:ilvl="6" w:tplc="0409000F" w:tentative="1">
+      <w:start w:val="1"/>
+      <w:numFmt w:val="decimal"/>
+      <w:lvlText w:val="%7."/>
+      <w:lvlJc w:val="left"/>
+      <w:pPr>
+        <w:ind w:left="5400" w:hanging="360"/>
+      </w:pPr>
+    </w:lvl>
+    <w:lvl w:ilvl="7" w:tplc="04090019" w:tentative="1">
+      <w:start w:val="1"/>
+      <w:numFmt w:val="lowerLetter"/>
+      <w:lvlText w:val="%8."/>
+      <w:lvlJc w:val="left"/>
+      <w:pPr>
+        <w:ind w:left="6120" w:hanging="360"/>
+      </w:pPr>
+    </w:lvl>
+    <w:lvl w:ilvl="8" w:tplc="0409001B" w:tentative="1">
+      <w:start w:val="1"/>
+      <w:numFmt w:val="lowerRoman"/>
+      <w:lvlText w:val="%9."/>
+      <w:lvlJc w:val="right"/>
+      <w:pPr>
+        <w:ind w:left="6840" w:hanging="180"/>
+      </w:pPr>
+    </w:lvl>
+  </w:abstractNum>
+  <w:abstractNum w:abstractNumId="11" w15:restartNumberingAfterBreak="0">
+    <w:nsid w:val="4D7A09A7"/>
+    <w:multiLevelType w:val="hybridMultilevel"/>
+    <w:tmpl w:val="AFC212FE"/>
+    <w:lvl w:ilvl="0" w:tplc="0409000F">
+      <w:start w:val="9"/>
+      <w:numFmt w:val="decimal"/>
+      <w:lvlText w:val="%1."/>
+      <w:lvlJc w:val="left"/>
+      <w:pPr>
+        <w:ind w:left="720" w:hanging="360"/>
+      </w:pPr>
+      <w:rPr>
+        <w:rFonts w:hint="default"/>
+      </w:rPr>
+    </w:lvl>
+    <w:lvl w:ilvl="1" w:tplc="04090019" w:tentative="1">
+      <w:start w:val="1"/>
+      <w:numFmt w:val="lowerLetter"/>
+      <w:lvlText w:val="%2."/>
+      <w:lvlJc w:val="left"/>
+      <w:pPr>
+        <w:ind w:left="1440" w:hanging="360"/>
+      </w:pPr>
+    </w:lvl>
+    <w:lvl w:ilvl="2" w:tplc="0409001B" w:tentative="1">
+      <w:start w:val="1"/>
+      <w:numFmt w:val="lowerRoman"/>
+      <w:lvlText w:val="%3."/>
+      <w:lvlJc w:val="right"/>
+      <w:pPr>
+        <w:ind w:left="2160" w:hanging="180"/>
+      </w:pPr>
+    </w:lvl>
+    <w:lvl w:ilvl="3" w:tplc="0409000F" w:tentative="1">
+      <w:start w:val="1"/>
+      <w:numFmt w:val="decimal"/>
+      <w:lvlText w:val="%4."/>
+      <w:lvlJc w:val="left"/>
+      <w:pPr>
+        <w:ind w:left="2880" w:hanging="360"/>
+      </w:pPr>
+    </w:lvl>
+    <w:lvl w:ilvl="4" w:tplc="04090019" w:tentative="1">
+      <w:start w:val="1"/>
+      <w:numFmt w:val="lowerLetter"/>
+      <w:lvlText w:val="%5."/>
+      <w:lvlJc w:val="left"/>
+      <w:pPr>
+        <w:ind w:left="3600" w:hanging="360"/>
+      </w:pPr>
+    </w:lvl>
+    <w:lvl w:ilvl="5" w:tplc="0409001B" w:tentative="1">
+      <w:start w:val="1"/>
+      <w:numFmt w:val="lowerRoman"/>
+      <w:lvlText w:val="%6."/>
+      <w:lvlJc w:val="right"/>
+      <w:pPr>
+        <w:ind w:left="4320" w:hanging="180"/>
+      </w:pPr>
+    </w:lvl>
+    <w:lvl w:ilvl="6" w:tplc="0409000F" w:tentative="1">
+      <w:start w:val="1"/>
+      <w:numFmt w:val="decimal"/>
+      <w:lvlText w:val="%7."/>
+      <w:lvlJc w:val="left"/>
+      <w:pPr>
+        <w:ind w:left="5040" w:hanging="360"/>
+      </w:pPr>
+    </w:lvl>
+    <w:lvl w:ilvl="7" w:tplc="04090019" w:tentative="1">
+      <w:start w:val="1"/>
+      <w:numFmt w:val="lowerLetter"/>
+      <w:lvlText w:val="%8."/>
+      <w:lvlJc w:val="left"/>
+      <w:pPr>
+        <w:ind w:left="5760" w:hanging="360"/>
+      </w:pPr>
+    </w:lvl>
+    <w:lvl w:ilvl="8" w:tplc="0409001B" w:tentative="1">
+      <w:start w:val="1"/>
+      <w:numFmt w:val="lowerRoman"/>
+      <w:lvlText w:val="%9."/>
+      <w:lvlJc w:val="right"/>
+      <w:pPr>
+        <w:ind w:left="6480" w:hanging="180"/>
+      </w:pPr>
+    </w:lvl>
+  </w:abstractNum>
+  <w:abstractNum w:abstractNumId="12" w15:restartNumberingAfterBreak="0">
     <w:nsid w:val="4DC008B8"/>
     <w:multiLevelType w:val="hybridMultilevel"/>
     <w:tmpl w:val="EC88C1B0"/>
@@ -7410,7 +8199,7 @@
       </w:rPr>
     </w:lvl>
   </w:abstractNum>
-  <w:abstractNum w:abstractNumId="9" w15:restartNumberingAfterBreak="0">
+  <w:abstractNum w:abstractNumId="13" w15:restartNumberingAfterBreak="0">
     <w:nsid w:val="56375103"/>
     <w:multiLevelType w:val="hybridMultilevel"/>
     <w:tmpl w:val="5AB2DA3A"/>
@@ -7526,7 +8315,7 @@
       </w:rPr>
     </w:lvl>
   </w:abstractNum>
-  <w:abstractNum w:abstractNumId="10" w15:restartNumberingAfterBreak="0">
+  <w:abstractNum w:abstractNumId="14" w15:restartNumberingAfterBreak="0">
     <w:nsid w:val="6C43070C"/>
     <w:multiLevelType w:val="hybridMultilevel"/>
     <w:tmpl w:val="F72AA45A"/>
@@ -7644,7 +8433,7 @@
       </w:rPr>
     </w:lvl>
   </w:abstractNum>
-  <w:abstractNum w:abstractNumId="11" w15:restartNumberingAfterBreak="0">
+  <w:abstractNum w:abstractNumId="15" w15:restartNumberingAfterBreak="0">
     <w:nsid w:val="74FF351B"/>
     <w:multiLevelType w:val="hybridMultilevel"/>
     <w:tmpl w:val="27B47556"/>
@@ -7757,17 +8546,308 @@
       </w:rPr>
     </w:lvl>
   </w:abstractNum>
+  <w:abstractNum w:abstractNumId="16" w15:restartNumberingAfterBreak="0">
+    <w:nsid w:val="790470B8"/>
+    <w:multiLevelType w:val="hybridMultilevel"/>
+    <w:tmpl w:val="426EE2CE"/>
+    <w:lvl w:ilvl="0" w:tplc="04090001">
+      <w:start w:val="1"/>
+      <w:numFmt w:val="bullet"/>
+      <w:lvlText w:val=""/>
+      <w:lvlJc w:val="left"/>
+      <w:pPr>
+        <w:ind w:left="720" w:hanging="360"/>
+      </w:pPr>
+      <w:rPr>
+        <w:rFonts w:ascii="Symbol" w:hAnsi="Symbol" w:hint="default"/>
+      </w:rPr>
+    </w:lvl>
+    <w:lvl w:ilvl="1" w:tplc="04090003" w:tentative="1">
+      <w:start w:val="1"/>
+      <w:numFmt w:val="bullet"/>
+      <w:lvlText w:val="o"/>
+      <w:lvlJc w:val="left"/>
+      <w:pPr>
+        <w:ind w:left="1440" w:hanging="360"/>
+      </w:pPr>
+      <w:rPr>
+        <w:rFonts w:ascii="Courier New" w:hAnsi="Courier New" w:cs="Courier New" w:hint="default"/>
+      </w:rPr>
+    </w:lvl>
+    <w:lvl w:ilvl="2" w:tplc="04090005" w:tentative="1">
+      <w:start w:val="1"/>
+      <w:numFmt w:val="bullet"/>
+      <w:lvlText w:val=""/>
+      <w:lvlJc w:val="left"/>
+      <w:pPr>
+        <w:ind w:left="2160" w:hanging="360"/>
+      </w:pPr>
+      <w:rPr>
+        <w:rFonts w:ascii="Wingdings" w:hAnsi="Wingdings" w:hint="default"/>
+      </w:rPr>
+    </w:lvl>
+    <w:lvl w:ilvl="3" w:tplc="04090001" w:tentative="1">
+      <w:start w:val="1"/>
+      <w:numFmt w:val="bullet"/>
+      <w:lvlText w:val=""/>
+      <w:lvlJc w:val="left"/>
+      <w:pPr>
+        <w:ind w:left="2880" w:hanging="360"/>
+      </w:pPr>
+      <w:rPr>
+        <w:rFonts w:ascii="Symbol" w:hAnsi="Symbol" w:hint="default"/>
+      </w:rPr>
+    </w:lvl>
+    <w:lvl w:ilvl="4" w:tplc="04090003" w:tentative="1">
+      <w:start w:val="1"/>
+      <w:numFmt w:val="bullet"/>
+      <w:lvlText w:val="o"/>
+      <w:lvlJc w:val="left"/>
+      <w:pPr>
+        <w:ind w:left="3600" w:hanging="360"/>
+      </w:pPr>
+      <w:rPr>
+        <w:rFonts w:ascii="Courier New" w:hAnsi="Courier New" w:cs="Courier New" w:hint="default"/>
+      </w:rPr>
+    </w:lvl>
+    <w:lvl w:ilvl="5" w:tplc="04090005" w:tentative="1">
+      <w:start w:val="1"/>
+      <w:numFmt w:val="bullet"/>
+      <w:lvlText w:val=""/>
+      <w:lvlJc w:val="left"/>
+      <w:pPr>
+        <w:ind w:left="4320" w:hanging="360"/>
+      </w:pPr>
+      <w:rPr>
+        <w:rFonts w:ascii="Wingdings" w:hAnsi="Wingdings" w:hint="default"/>
+      </w:rPr>
+    </w:lvl>
+    <w:lvl w:ilvl="6" w:tplc="04090001" w:tentative="1">
+      <w:start w:val="1"/>
+      <w:numFmt w:val="bullet"/>
+      <w:lvlText w:val=""/>
+      <w:lvlJc w:val="left"/>
+      <w:pPr>
+        <w:ind w:left="5040" w:hanging="360"/>
+      </w:pPr>
+      <w:rPr>
+        <w:rFonts w:ascii="Symbol" w:hAnsi="Symbol" w:hint="default"/>
+      </w:rPr>
+    </w:lvl>
+    <w:lvl w:ilvl="7" w:tplc="04090003" w:tentative="1">
+      <w:start w:val="1"/>
+      <w:numFmt w:val="bullet"/>
+      <w:lvlText w:val="o"/>
+      <w:lvlJc w:val="left"/>
+      <w:pPr>
+        <w:ind w:left="5760" w:hanging="360"/>
+      </w:pPr>
+      <w:rPr>
+        <w:rFonts w:ascii="Courier New" w:hAnsi="Courier New" w:cs="Courier New" w:hint="default"/>
+      </w:rPr>
+    </w:lvl>
+    <w:lvl w:ilvl="8" w:tplc="04090005" w:tentative="1">
+      <w:start w:val="1"/>
+      <w:numFmt w:val="bullet"/>
+      <w:lvlText w:val=""/>
+      <w:lvlJc w:val="left"/>
+      <w:pPr>
+        <w:ind w:left="6480" w:hanging="360"/>
+      </w:pPr>
+      <w:rPr>
+        <w:rFonts w:ascii="Wingdings" w:hAnsi="Wingdings" w:hint="default"/>
+      </w:rPr>
+    </w:lvl>
+  </w:abstractNum>
+  <w:abstractNum w:abstractNumId="17" w15:restartNumberingAfterBreak="0">
+    <w:nsid w:val="79DC51D0"/>
+    <w:multiLevelType w:val="hybridMultilevel"/>
+    <w:tmpl w:val="9F506F28"/>
+    <w:lvl w:ilvl="0" w:tplc="479C8840">
+      <w:start w:val="1"/>
+      <w:numFmt w:val="decimal"/>
+      <w:lvlText w:val="%1."/>
+      <w:lvlJc w:val="left"/>
+      <w:pPr>
+        <w:ind w:left="460" w:hanging="360"/>
+      </w:pPr>
+      <w:rPr>
+        <w:rFonts w:hint="default"/>
+      </w:rPr>
+    </w:lvl>
+    <w:lvl w:ilvl="1" w:tplc="04090019" w:tentative="1">
+      <w:start w:val="1"/>
+      <w:numFmt w:val="lowerLetter"/>
+      <w:lvlText w:val="%2."/>
+      <w:lvlJc w:val="left"/>
+      <w:pPr>
+        <w:ind w:left="1180" w:hanging="360"/>
+      </w:pPr>
+    </w:lvl>
+    <w:lvl w:ilvl="2" w:tplc="0409001B" w:tentative="1">
+      <w:start w:val="1"/>
+      <w:numFmt w:val="lowerRoman"/>
+      <w:lvlText w:val="%3."/>
+      <w:lvlJc w:val="right"/>
+      <w:pPr>
+        <w:ind w:left="1900" w:hanging="180"/>
+      </w:pPr>
+    </w:lvl>
+    <w:lvl w:ilvl="3" w:tplc="0409000F" w:tentative="1">
+      <w:start w:val="1"/>
+      <w:numFmt w:val="decimal"/>
+      <w:lvlText w:val="%4."/>
+      <w:lvlJc w:val="left"/>
+      <w:pPr>
+        <w:ind w:left="2620" w:hanging="360"/>
+      </w:pPr>
+    </w:lvl>
+    <w:lvl w:ilvl="4" w:tplc="04090019" w:tentative="1">
+      <w:start w:val="1"/>
+      <w:numFmt w:val="lowerLetter"/>
+      <w:lvlText w:val="%5."/>
+      <w:lvlJc w:val="left"/>
+      <w:pPr>
+        <w:ind w:left="3340" w:hanging="360"/>
+      </w:pPr>
+    </w:lvl>
+    <w:lvl w:ilvl="5" w:tplc="0409001B" w:tentative="1">
+      <w:start w:val="1"/>
+      <w:numFmt w:val="lowerRoman"/>
+      <w:lvlText w:val="%6."/>
+      <w:lvlJc w:val="right"/>
+      <w:pPr>
+        <w:ind w:left="4060" w:hanging="180"/>
+      </w:pPr>
+    </w:lvl>
+    <w:lvl w:ilvl="6" w:tplc="0409000F" w:tentative="1">
+      <w:start w:val="1"/>
+      <w:numFmt w:val="decimal"/>
+      <w:lvlText w:val="%7."/>
+      <w:lvlJc w:val="left"/>
+      <w:pPr>
+        <w:ind w:left="4780" w:hanging="360"/>
+      </w:pPr>
+    </w:lvl>
+    <w:lvl w:ilvl="7" w:tplc="04090019" w:tentative="1">
+      <w:start w:val="1"/>
+      <w:numFmt w:val="lowerLetter"/>
+      <w:lvlText w:val="%8."/>
+      <w:lvlJc w:val="left"/>
+      <w:pPr>
+        <w:ind w:left="5500" w:hanging="360"/>
+      </w:pPr>
+    </w:lvl>
+    <w:lvl w:ilvl="8" w:tplc="0409001B" w:tentative="1">
+      <w:start w:val="1"/>
+      <w:numFmt w:val="lowerRoman"/>
+      <w:lvlText w:val="%9."/>
+      <w:lvlJc w:val="right"/>
+      <w:pPr>
+        <w:ind w:left="6220" w:hanging="180"/>
+      </w:pPr>
+    </w:lvl>
+  </w:abstractNum>
+  <w:abstractNum w:abstractNumId="18" w15:restartNumberingAfterBreak="0">
+    <w:nsid w:val="7E111B0E"/>
+    <w:multiLevelType w:val="hybridMultilevel"/>
+    <w:tmpl w:val="6B528E66"/>
+    <w:lvl w:ilvl="0" w:tplc="04090011">
+      <w:start w:val="1"/>
+      <w:numFmt w:val="decimal"/>
+      <w:lvlText w:val="%1)"/>
+      <w:lvlJc w:val="left"/>
+      <w:pPr>
+        <w:ind w:left="720" w:hanging="360"/>
+      </w:pPr>
+      <w:rPr>
+        <w:rFonts w:hint="default"/>
+      </w:rPr>
+    </w:lvl>
+    <w:lvl w:ilvl="1" w:tplc="04090019" w:tentative="1">
+      <w:start w:val="1"/>
+      <w:numFmt w:val="lowerLetter"/>
+      <w:lvlText w:val="%2."/>
+      <w:lvlJc w:val="left"/>
+      <w:pPr>
+        <w:ind w:left="1440" w:hanging="360"/>
+      </w:pPr>
+    </w:lvl>
+    <w:lvl w:ilvl="2" w:tplc="0409001B" w:tentative="1">
+      <w:start w:val="1"/>
+      <w:numFmt w:val="lowerRoman"/>
+      <w:lvlText w:val="%3."/>
+      <w:lvlJc w:val="right"/>
+      <w:pPr>
+        <w:ind w:left="2160" w:hanging="180"/>
+      </w:pPr>
+    </w:lvl>
+    <w:lvl w:ilvl="3" w:tplc="0409000F" w:tentative="1">
+      <w:start w:val="1"/>
+      <w:numFmt w:val="decimal"/>
+      <w:lvlText w:val="%4."/>
+      <w:lvlJc w:val="left"/>
+      <w:pPr>
+        <w:ind w:left="2880" w:hanging="360"/>
+      </w:pPr>
+    </w:lvl>
+    <w:lvl w:ilvl="4" w:tplc="04090019" w:tentative="1">
+      <w:start w:val="1"/>
+      <w:numFmt w:val="lowerLetter"/>
+      <w:lvlText w:val="%5."/>
+      <w:lvlJc w:val="left"/>
+      <w:pPr>
+        <w:ind w:left="3600" w:hanging="360"/>
+      </w:pPr>
+    </w:lvl>
+    <w:lvl w:ilvl="5" w:tplc="0409001B" w:tentative="1">
+      <w:start w:val="1"/>
+      <w:numFmt w:val="lowerRoman"/>
+      <w:lvlText w:val="%6."/>
+      <w:lvlJc w:val="right"/>
+      <w:pPr>
+        <w:ind w:left="4320" w:hanging="180"/>
+      </w:pPr>
+    </w:lvl>
+    <w:lvl w:ilvl="6" w:tplc="0409000F" w:tentative="1">
+      <w:start w:val="1"/>
+      <w:numFmt w:val="decimal"/>
+      <w:lvlText w:val="%7."/>
+      <w:lvlJc w:val="left"/>
+      <w:pPr>
+        <w:ind w:left="5040" w:hanging="360"/>
+      </w:pPr>
+    </w:lvl>
+    <w:lvl w:ilvl="7" w:tplc="04090019" w:tentative="1">
+      <w:start w:val="1"/>
+      <w:numFmt w:val="lowerLetter"/>
+      <w:lvlText w:val="%8."/>
+      <w:lvlJc w:val="left"/>
+      <w:pPr>
+        <w:ind w:left="5760" w:hanging="360"/>
+      </w:pPr>
+    </w:lvl>
+    <w:lvl w:ilvl="8" w:tplc="0409001B" w:tentative="1">
+      <w:start w:val="1"/>
+      <w:numFmt w:val="lowerRoman"/>
+      <w:lvlText w:val="%9."/>
+      <w:lvlJc w:val="right"/>
+      <w:pPr>
+        <w:ind w:left="6480" w:hanging="180"/>
+      </w:pPr>
+    </w:lvl>
+  </w:abstractNum>
   <w:num w:numId="1">
-    <w:abstractNumId w:val="4"/>
+    <w:abstractNumId w:val="6"/>
   </w:num>
   <w:num w:numId="2">
-    <w:abstractNumId w:val="9"/>
+    <w:abstractNumId w:val="13"/>
   </w:num>
   <w:num w:numId="3">
-    <w:abstractNumId w:val="10"/>
+    <w:abstractNumId w:val="14"/>
   </w:num>
   <w:num w:numId="4">
-    <w:abstractNumId w:val="8"/>
+    <w:abstractNumId w:val="12"/>
     <w:lvlOverride w:ilvl="0"/>
     <w:lvlOverride w:ilvl="1">
       <w:startOverride w:val="1"/>
@@ -7781,7 +8861,7 @@
     <w:lvlOverride w:ilvl="8"/>
   </w:num>
   <w:num w:numId="5">
-    <w:abstractNumId w:val="2"/>
+    <w:abstractNumId w:val="4"/>
     <w:lvlOverride w:ilvl="0">
       <w:startOverride w:val="1"/>
     </w:lvlOverride>
@@ -7809,58 +8889,52 @@
     </w:lvlOverride>
   </w:num>
   <w:num w:numId="6">
-    <w:abstractNumId w:val="11"/>
-    <w:lvlOverride w:ilvl="0"/>
-    <w:lvlOverride w:ilvl="1"/>
-    <w:lvlOverride w:ilvl="2"/>
-    <w:lvlOverride w:ilvl="3"/>
-    <w:lvlOverride w:ilvl="4"/>
-    <w:lvlOverride w:ilvl="5"/>
-    <w:lvlOverride w:ilvl="6"/>
-    <w:lvlOverride w:ilvl="7"/>
-    <w:lvlOverride w:ilvl="8"/>
+    <w:abstractNumId w:val="15"/>
   </w:num>
   <w:num w:numId="7">
-    <w:abstractNumId w:val="0"/>
-    <w:lvlOverride w:ilvl="0"/>
-    <w:lvlOverride w:ilvl="1"/>
-    <w:lvlOverride w:ilvl="2"/>
-    <w:lvlOverride w:ilvl="3"/>
-    <w:lvlOverride w:ilvl="4"/>
-    <w:lvlOverride w:ilvl="5"/>
-    <w:lvlOverride w:ilvl="6"/>
-    <w:lvlOverride w:ilvl="7"/>
-    <w:lvlOverride w:ilvl="8"/>
+    <w:abstractNumId w:val="1"/>
   </w:num>
   <w:num w:numId="8">
-    <w:abstractNumId w:val="3"/>
-    <w:lvlOverride w:ilvl="0"/>
-    <w:lvlOverride w:ilvl="1"/>
-    <w:lvlOverride w:ilvl="2"/>
-    <w:lvlOverride w:ilvl="3"/>
-    <w:lvlOverride w:ilvl="4"/>
-    <w:lvlOverride w:ilvl="5"/>
-    <w:lvlOverride w:ilvl="6"/>
-    <w:lvlOverride w:ilvl="7"/>
-    <w:lvlOverride w:ilvl="8"/>
+    <w:abstractNumId w:val="5"/>
   </w:num>
   <w:num w:numId="9">
+    <w:abstractNumId w:val="3"/>
+  </w:num>
+  <w:num w:numId="10">
     <w:abstractNumId w:val="1"/>
   </w:num>
-  <w:num w:numId="10">
+  <w:num w:numId="11">
+    <w:abstractNumId w:val="4"/>
+  </w:num>
+  <w:num w:numId="12">
+    <w:abstractNumId w:val="9"/>
+  </w:num>
+  <w:num w:numId="13">
+    <w:abstractNumId w:val="8"/>
+  </w:num>
+  <w:num w:numId="14">
+    <w:abstractNumId w:val="7"/>
+  </w:num>
+  <w:num w:numId="15">
+    <w:abstractNumId w:val="17"/>
+  </w:num>
+  <w:num w:numId="16">
+    <w:abstractNumId w:val="16"/>
+  </w:num>
+  <w:num w:numId="17">
+    <w:abstractNumId w:val="18"/>
+  </w:num>
+  <w:num w:numId="18">
     <w:abstractNumId w:val="0"/>
   </w:num>
-  <w:num w:numId="11">
+  <w:num w:numId="19">
+    <w:abstractNumId w:val="10"/>
+  </w:num>
+  <w:num w:numId="20">
     <w:abstractNumId w:val="2"/>
   </w:num>
-  <w:num w:numId="12">
-    <w:abstractNumId w:val="7"/>
-  </w:num>
-  <w:num w:numId="13">
-    <w:abstractNumId w:val="6"/>
-  </w:num>
-  <w:num w:numId="14">
-    <w:abstractNumId w:val="5"/>
+  <w:num w:numId="21">
+    <w:abstractNumId w:val="11"/>
   </w:num>
 </w:numbering>
 </file>
@@ -8307,6 +9381,7 @@
   <w:style w:type="character" w:default="1" w:styleId="DefaultParagraphFont">
     <w:name w:val="Default Paragraph Font"/>
     <w:uiPriority w:val="1"/>
+    <w:semiHidden/>
     <w:unhideWhenUsed/>
   </w:style>
   <w:style w:type="table" w:default="1" w:styleId="TableNormal">

</xml_diff>